<commit_message>
added meeting photo, testing evidence, and meeting minutes info.  Need to reformat meeting minutes to match template and complete the post meeting analysis
</commit_message>
<xml_diff>
--- a/sprint_3/evidence_and_documentation/scrum_5/meeting_docs/meeting_minutes.docx
+++ b/sprint_3/evidence_and_documentation/scrum_5/meeting_docs/meeting_minutes.docx
@@ -1,19 +1,26 @@
 
 <file path=word/document.xml><?xml version="1.0" encoding="utf-8"?>
-<w:document xmlns:wpc="http://schemas.microsoft.com/office/word/2010/wordprocessingCanvas" xmlns:cx="http://schemas.microsoft.com/office/drawing/2014/chartex" xmlns:cx1="http://schemas.microsoft.com/office/drawing/2015/9/8/chartex" xmlns:cx2="http://schemas.microsoft.com/office/drawing/2015/10/21/chartex" xmlns:cx3="http://schemas.microsoft.com/office/drawing/2016/5/9/chartex" xmlns:cx4="http://schemas.microsoft.com/office/drawing/2016/5/10/chartex" xmlns:cx5="http://schemas.microsoft.com/office/drawing/2016/5/11/chartex" xmlns:cx6="http://schemas.microsoft.com/office/drawing/2016/5/12/chartex" xmlns:cx7="http://schemas.microsoft.com/office/drawing/2016/5/13/chartex" xmlns:cx8="http://schemas.microsoft.com/office/drawing/2016/5/14/chartex" xmlns:mc="http://schemas.openxmlformats.org/markup-compatibility/2006" xmlns:aink="http://schemas.microsoft.com/office/drawing/2016/ink" xmlns:am3d="http://schemas.microsoft.com/office/drawing/2017/model3d" xmlns:o="urn:schemas-microsoft-com:office:office" xmlns:r="http://schemas.openxmlformats.org/officeDocument/2006/relationships" xmlns:m="http://schemas.openxmlformats.org/officeDocument/2006/math" xmlns:v="urn:schemas-microsoft-com:vml" xmlns:wp14="http://schemas.microsoft.com/office/word/2010/wordprocessingDrawing" xmlns:wp="http://schemas.openxmlformats.org/drawingml/2006/wordprocessingDrawing" xmlns:w10="urn:schemas-microsoft-com:office:word" xmlns:w="http://schemas.openxmlformats.org/wordprocessingml/2006/main" xmlns:w14="http://schemas.microsoft.com/office/word/2010/wordml" xmlns:w15="http://schemas.microsoft.com/office/word/2012/wordml" xmlns:w16cid="http://schemas.microsoft.com/office/word/2016/wordml/cid" xmlns:w16se="http://schemas.microsoft.com/office/word/2015/wordml/symex" xmlns:wpg="http://schemas.microsoft.com/office/word/2010/wordprocessingGroup" xmlns:wpi="http://schemas.microsoft.com/office/word/2010/wordprocessingInk" xmlns:wne="http://schemas.microsoft.com/office/word/2006/wordml" xmlns:wps="http://schemas.microsoft.com/office/word/2010/wordprocessingShape" mc:Ignorable="w14 w15 w16se w16cid wp14">
+<w:document xmlns:o="urn:schemas-microsoft-com:office:office" xmlns:r="http://schemas.openxmlformats.org/officeDocument/2006/relationships" xmlns:v="urn:schemas-microsoft-com:vml" xmlns:w="http://schemas.openxmlformats.org/wordprocessingml/2006/main" xmlns:w10="urn:schemas-microsoft-com:office:word" xmlns:wp="http://schemas.openxmlformats.org/drawingml/2006/wordprocessingDrawing" xmlns:wps="http://schemas.microsoft.com/office/word/2010/wordprocessingShape" xmlns:wpg="http://schemas.microsoft.com/office/word/2010/wordprocessingGroup" xmlns:mc="http://schemas.openxmlformats.org/markup-compatibility/2006" xmlns:wp14="http://schemas.microsoft.com/office/word/2010/wordprocessingDrawing" xmlns:w14="http://schemas.microsoft.com/office/word/2010/wordml" mc:Ignorable="w14 wp14">
   <w:body>
     <w:p>
+      <w:pPr>
+        <w:pStyle w:val="Normal"/>
+        <w:rPr/>
+      </w:pPr>
       <w:bookmarkStart w:id="0" w:name="_Hlk511818034"/>
+      <w:bookmarkEnd w:id="0"/>
       <w:r>
+        <w:rPr/>
         <w:t>Scrum #:</w:t>
-      </w:r>
-      <w:r>
         <w:br/>
         <w:t>Date:</w:t>
       </w:r>
     </w:p>
-    <w:bookmarkEnd w:id="0"/>
     <w:p>
+      <w:pPr>
+        <w:pStyle w:val="Normal"/>
+        <w:rPr/>
+      </w:pPr>
       <w:r>
         <w:rPr>
           <w:b/>
@@ -22,18 +29,31 @@
       </w:r>
     </w:p>
     <w:p>
+      <w:pPr>
+        <w:pStyle w:val="Normal"/>
+        <w:rPr/>
+      </w:pPr>
       <w:r>
+        <w:rPr/>
         <w:t>Stand Up Questions:</w:t>
       </w:r>
     </w:p>
     <w:tbl>
       <w:tblPr>
         <w:tblStyle w:val="GridTable1Light"/>
-        <w:tblW w:w="0" w:type="auto"/>
-        <w:tblLook w:val="04A0" w:firstRow="1" w:lastRow="0" w:firstColumn="1" w:lastColumn="0" w:noHBand="0" w:noVBand="1"/>
+        <w:tblW w:w="9350" w:type="dxa"/>
+        <w:jc w:val="left"/>
+        <w:tblInd w:w="0" w:type="dxa"/>
+        <w:tblCellMar>
+          <w:top w:w="0" w:type="dxa"/>
+          <w:left w:w="108" w:type="dxa"/>
+          <w:bottom w:w="0" w:type="dxa"/>
+          <w:right w:w="108" w:type="dxa"/>
+        </w:tblCellMar>
+        <w:tblLook w:noVBand="1" w:val="04a0" w:noHBand="0" w:lastColumn="0" w:firstColumn="1" w:lastRow="0" w:firstRow="1"/>
       </w:tblPr>
       <w:tblGrid>
-        <w:gridCol w:w="2289"/>
+        <w:gridCol w:w="2288"/>
         <w:gridCol w:w="2492"/>
         <w:gridCol w:w="2470"/>
         <w:gridCol w:w="2099"/>
@@ -44,11 +64,32 @@
         </w:trPr>
         <w:tc>
           <w:tcPr>
+            <w:tcW w:w="2288" w:type="dxa"/>
             <w:cnfStyle w:val="001000000000" w:firstRow="0" w:lastRow="0" w:firstColumn="1" w:lastColumn="0" w:oddVBand="0" w:evenVBand="0" w:oddHBand="0" w:evenHBand="0" w:firstRowFirstColumn="0" w:firstRowLastColumn="0" w:lastRowFirstColumn="0" w:lastRowLastColumn="0"/>
-            <w:tcW w:w="2289" w:type="dxa"/>
-          </w:tcPr>
-          <w:p>
-            <w:r>
+            <w:tcBorders>
+              <w:bottom w:val="single" w:sz="12" w:space="0" w:color="666666"/>
+              <w:insideH w:val="single" w:sz="12" w:space="0" w:color="666666"/>
+            </w:tcBorders>
+            <w:shd w:fill="auto" w:val="clear"/>
+            <w:tcMar>
+              <w:left w:w="108" w:type="dxa"/>
+            </w:tcMar>
+          </w:tcPr>
+          <w:p>
+            <w:pPr>
+              <w:pStyle w:val="Normal"/>
+              <w:spacing w:lineRule="auto" w:line="240" w:before="0" w:after="0"/>
+              <w:rPr>
+                <w:b/>
+                <w:b/>
+                <w:bCs/>
+              </w:rPr>
+            </w:pPr>
+            <w:r>
+              <w:rPr>
+                <w:b/>
+                <w:bCs/>
+              </w:rPr>
               <w:t>Name</w:t>
             </w:r>
           </w:p>
@@ -56,12 +97,31 @@
         <w:tc>
           <w:tcPr>
             <w:tcW w:w="2492" w:type="dxa"/>
-          </w:tcPr>
-          <w:p>
-            <w:pPr>
+            <w:tcBorders>
+              <w:bottom w:val="single" w:sz="12" w:space="0" w:color="666666"/>
+              <w:insideH w:val="single" w:sz="12" w:space="0" w:color="666666"/>
+            </w:tcBorders>
+            <w:shd w:fill="auto" w:val="clear"/>
+            <w:tcMar>
+              <w:left w:w="108" w:type="dxa"/>
+            </w:tcMar>
+          </w:tcPr>
+          <w:p>
+            <w:pPr>
+              <w:pStyle w:val="Normal"/>
+              <w:spacing w:lineRule="auto" w:line="240" w:before="0" w:after="0"/>
               <w:cnfStyle w:val="100000000000" w:firstRow="1" w:lastRow="0" w:firstColumn="0" w:lastColumn="0" w:oddVBand="0" w:evenVBand="0" w:oddHBand="0" w:evenHBand="0" w:firstRowFirstColumn="0" w:firstRowLastColumn="0" w:lastRowFirstColumn="0" w:lastRowLastColumn="0"/>
-            </w:pPr>
-            <w:r>
+              <w:rPr>
+                <w:b/>
+                <w:b/>
+                <w:bCs/>
+              </w:rPr>
+            </w:pPr>
+            <w:r>
+              <w:rPr>
+                <w:b/>
+                <w:bCs/>
+              </w:rPr>
               <w:t>What did you accomplish?</w:t>
             </w:r>
           </w:p>
@@ -69,12 +129,31 @@
         <w:tc>
           <w:tcPr>
             <w:tcW w:w="2470" w:type="dxa"/>
-          </w:tcPr>
-          <w:p>
-            <w:pPr>
+            <w:tcBorders>
+              <w:bottom w:val="single" w:sz="12" w:space="0" w:color="666666"/>
+              <w:insideH w:val="single" w:sz="12" w:space="0" w:color="666666"/>
+            </w:tcBorders>
+            <w:shd w:fill="auto" w:val="clear"/>
+            <w:tcMar>
+              <w:left w:w="108" w:type="dxa"/>
+            </w:tcMar>
+          </w:tcPr>
+          <w:p>
+            <w:pPr>
+              <w:pStyle w:val="Normal"/>
+              <w:spacing w:lineRule="auto" w:line="240" w:before="0" w:after="0"/>
               <w:cnfStyle w:val="100000000000" w:firstRow="1" w:lastRow="0" w:firstColumn="0" w:lastColumn="0" w:oddVBand="0" w:evenVBand="0" w:oddHBand="0" w:evenHBand="0" w:firstRowFirstColumn="0" w:firstRowLastColumn="0" w:lastRowFirstColumn="0" w:lastRowLastColumn="0"/>
-            </w:pPr>
-            <w:r>
+              <w:rPr>
+                <w:b/>
+                <w:b/>
+                <w:bCs/>
+              </w:rPr>
+            </w:pPr>
+            <w:r>
+              <w:rPr>
+                <w:b/>
+                <w:bCs/>
+              </w:rPr>
               <w:t>Any challenges?</w:t>
             </w:r>
           </w:p>
@@ -82,32 +161,61 @@
         <w:tc>
           <w:tcPr>
             <w:tcW w:w="2099" w:type="dxa"/>
-          </w:tcPr>
-          <w:p>
-            <w:pPr>
+            <w:tcBorders>
+              <w:bottom w:val="single" w:sz="12" w:space="0" w:color="666666"/>
+              <w:insideH w:val="single" w:sz="12" w:space="0" w:color="666666"/>
+            </w:tcBorders>
+            <w:shd w:fill="auto" w:val="clear"/>
+            <w:tcMar>
+              <w:left w:w="108" w:type="dxa"/>
+            </w:tcMar>
+          </w:tcPr>
+          <w:p>
+            <w:pPr>
+              <w:pStyle w:val="Normal"/>
+              <w:spacing w:lineRule="auto" w:line="240" w:before="0" w:after="0"/>
               <w:cnfStyle w:val="100000000000" w:firstRow="1" w:lastRow="0" w:firstColumn="0" w:lastColumn="0" w:oddVBand="0" w:evenVBand="0" w:oddHBand="0" w:evenHBand="0" w:firstRowFirstColumn="0" w:firstRowLastColumn="0" w:lastRowFirstColumn="0" w:lastRowLastColumn="0"/>
-            </w:pPr>
-            <w:r>
+              <w:rPr>
+                <w:b/>
+                <w:b/>
+                <w:bCs/>
+              </w:rPr>
+            </w:pPr>
+            <w:r>
+              <w:rPr>
+                <w:b/>
+                <w:bCs/>
+              </w:rPr>
               <w:t>What will you accomplish by next time?</w:t>
             </w:r>
           </w:p>
         </w:tc>
       </w:tr>
       <w:tr>
-        <w:tc>
-          <w:tcPr>
+        <w:trPr/>
+        <w:tc>
+          <w:tcPr>
+            <w:tcW w:w="2288" w:type="dxa"/>
             <w:cnfStyle w:val="001000000000" w:firstRow="0" w:lastRow="0" w:firstColumn="1" w:lastColumn="0" w:oddVBand="0" w:evenVBand="0" w:oddHBand="0" w:evenHBand="0" w:firstRowFirstColumn="0" w:firstRowLastColumn="0" w:lastRowFirstColumn="0" w:lastRowLastColumn="0"/>
-            <w:tcW w:w="2289" w:type="dxa"/>
-          </w:tcPr>
-          <w:p>
-            <w:pPr>
+            <w:tcBorders/>
+            <w:shd w:fill="auto" w:val="clear"/>
+            <w:tcMar>
+              <w:left w:w="108" w:type="dxa"/>
+            </w:tcMar>
+          </w:tcPr>
+          <w:p>
+            <w:pPr>
+              <w:pStyle w:val="Normal"/>
+              <w:spacing w:lineRule="auto" w:line="240" w:before="0" w:after="0"/>
               <w:rPr>
-                <w:b w:val="0"/>
+                <w:b w:val="false"/>
+                <w:b w:val="false"/>
               </w:rPr>
             </w:pPr>
             <w:r>
               <w:rPr>
-                <w:b w:val="0"/>
+                <w:b w:val="false"/>
+                <w:bCs/>
               </w:rPr>
               <w:t>Jun</w:t>
             </w:r>
@@ -116,49 +224,92 @@
         <w:tc>
           <w:tcPr>
             <w:tcW w:w="2492" w:type="dxa"/>
-          </w:tcPr>
-          <w:p>
-            <w:pPr>
+            <w:tcBorders/>
+            <w:shd w:fill="auto" w:val="clear"/>
+            <w:tcMar>
+              <w:left w:w="108" w:type="dxa"/>
+            </w:tcMar>
+          </w:tcPr>
+          <w:p>
+            <w:pPr>
+              <w:pStyle w:val="Normal"/>
+              <w:spacing w:lineRule="auto" w:line="240" w:before="0" w:after="0"/>
               <w:cnfStyle w:val="000000000000" w:firstRow="0" w:lastRow="0" w:firstColumn="0" w:lastColumn="0" w:oddVBand="0" w:evenVBand="0" w:oddHBand="0" w:evenHBand="0" w:firstRowFirstColumn="0" w:firstRowLastColumn="0" w:lastRowFirstColumn="0" w:lastRowLastColumn="0"/>
-            </w:pPr>
+              <w:rPr/>
+            </w:pPr>
+            <w:r>
+              <w:rPr/>
+            </w:r>
           </w:p>
         </w:tc>
         <w:tc>
           <w:tcPr>
             <w:tcW w:w="2470" w:type="dxa"/>
-          </w:tcPr>
-          <w:p>
-            <w:pPr>
+            <w:tcBorders/>
+            <w:shd w:fill="auto" w:val="clear"/>
+            <w:tcMar>
+              <w:left w:w="108" w:type="dxa"/>
+            </w:tcMar>
+          </w:tcPr>
+          <w:p>
+            <w:pPr>
+              <w:pStyle w:val="Normal"/>
+              <w:spacing w:lineRule="auto" w:line="240" w:before="0" w:after="0"/>
               <w:cnfStyle w:val="000000000000" w:firstRow="0" w:lastRow="0" w:firstColumn="0" w:lastColumn="0" w:oddVBand="0" w:evenVBand="0" w:oddHBand="0" w:evenHBand="0" w:firstRowFirstColumn="0" w:firstRowLastColumn="0" w:lastRowFirstColumn="0" w:lastRowLastColumn="0"/>
-            </w:pPr>
+              <w:rPr/>
+            </w:pPr>
+            <w:r>
+              <w:rPr/>
+            </w:r>
           </w:p>
         </w:tc>
         <w:tc>
           <w:tcPr>
             <w:tcW w:w="2099" w:type="dxa"/>
-          </w:tcPr>
-          <w:p>
-            <w:pPr>
+            <w:tcBorders/>
+            <w:shd w:fill="auto" w:val="clear"/>
+            <w:tcMar>
+              <w:left w:w="108" w:type="dxa"/>
+            </w:tcMar>
+          </w:tcPr>
+          <w:p>
+            <w:pPr>
+              <w:pStyle w:val="Normal"/>
+              <w:spacing w:lineRule="auto" w:line="240" w:before="0" w:after="0"/>
               <w:cnfStyle w:val="000000000000" w:firstRow="0" w:lastRow="0" w:firstColumn="0" w:lastColumn="0" w:oddVBand="0" w:evenVBand="0" w:oddHBand="0" w:evenHBand="0" w:firstRowFirstColumn="0" w:firstRowLastColumn="0" w:lastRowFirstColumn="0" w:lastRowLastColumn="0"/>
-            </w:pPr>
+              <w:rPr/>
+            </w:pPr>
+            <w:r>
+              <w:rPr/>
+            </w:r>
           </w:p>
         </w:tc>
       </w:tr>
       <w:tr>
-        <w:tc>
-          <w:tcPr>
+        <w:trPr/>
+        <w:tc>
+          <w:tcPr>
+            <w:tcW w:w="2288" w:type="dxa"/>
             <w:cnfStyle w:val="001000000000" w:firstRow="0" w:lastRow="0" w:firstColumn="1" w:lastColumn="0" w:oddVBand="0" w:evenVBand="0" w:oddHBand="0" w:evenHBand="0" w:firstRowFirstColumn="0" w:firstRowLastColumn="0" w:lastRowFirstColumn="0" w:lastRowLastColumn="0"/>
-            <w:tcW w:w="2289" w:type="dxa"/>
-          </w:tcPr>
-          <w:p>
-            <w:pPr>
+            <w:tcBorders/>
+            <w:shd w:fill="auto" w:val="clear"/>
+            <w:tcMar>
+              <w:left w:w="108" w:type="dxa"/>
+            </w:tcMar>
+          </w:tcPr>
+          <w:p>
+            <w:pPr>
+              <w:pStyle w:val="Normal"/>
+              <w:spacing w:lineRule="auto" w:line="240" w:before="0" w:after="0"/>
               <w:rPr>
-                <w:b w:val="0"/>
+                <w:b w:val="false"/>
+                <w:b w:val="false"/>
               </w:rPr>
             </w:pPr>
             <w:r>
               <w:rPr>
-                <w:b w:val="0"/>
+                <w:b w:val="false"/>
+                <w:bCs/>
               </w:rPr>
               <w:t>Pablo</w:t>
             </w:r>
@@ -167,49 +318,92 @@
         <w:tc>
           <w:tcPr>
             <w:tcW w:w="2492" w:type="dxa"/>
-          </w:tcPr>
-          <w:p>
-            <w:pPr>
+            <w:tcBorders/>
+            <w:shd w:fill="auto" w:val="clear"/>
+            <w:tcMar>
+              <w:left w:w="108" w:type="dxa"/>
+            </w:tcMar>
+          </w:tcPr>
+          <w:p>
+            <w:pPr>
+              <w:pStyle w:val="Normal"/>
+              <w:spacing w:lineRule="auto" w:line="240" w:before="0" w:after="0"/>
               <w:cnfStyle w:val="000000000000" w:firstRow="0" w:lastRow="0" w:firstColumn="0" w:lastColumn="0" w:oddVBand="0" w:evenVBand="0" w:oddHBand="0" w:evenHBand="0" w:firstRowFirstColumn="0" w:firstRowLastColumn="0" w:lastRowFirstColumn="0" w:lastRowLastColumn="0"/>
-            </w:pPr>
+              <w:rPr/>
+            </w:pPr>
+            <w:r>
+              <w:rPr/>
+            </w:r>
           </w:p>
         </w:tc>
         <w:tc>
           <w:tcPr>
             <w:tcW w:w="2470" w:type="dxa"/>
-          </w:tcPr>
-          <w:p>
-            <w:pPr>
+            <w:tcBorders/>
+            <w:shd w:fill="auto" w:val="clear"/>
+            <w:tcMar>
+              <w:left w:w="108" w:type="dxa"/>
+            </w:tcMar>
+          </w:tcPr>
+          <w:p>
+            <w:pPr>
+              <w:pStyle w:val="Normal"/>
+              <w:spacing w:lineRule="auto" w:line="240" w:before="0" w:after="0"/>
               <w:cnfStyle w:val="000000000000" w:firstRow="0" w:lastRow="0" w:firstColumn="0" w:lastColumn="0" w:oddVBand="0" w:evenVBand="0" w:oddHBand="0" w:evenHBand="0" w:firstRowFirstColumn="0" w:firstRowLastColumn="0" w:lastRowFirstColumn="0" w:lastRowLastColumn="0"/>
-            </w:pPr>
+              <w:rPr/>
+            </w:pPr>
+            <w:r>
+              <w:rPr/>
+            </w:r>
           </w:p>
         </w:tc>
         <w:tc>
           <w:tcPr>
             <w:tcW w:w="2099" w:type="dxa"/>
-          </w:tcPr>
-          <w:p>
-            <w:pPr>
+            <w:tcBorders/>
+            <w:shd w:fill="auto" w:val="clear"/>
+            <w:tcMar>
+              <w:left w:w="108" w:type="dxa"/>
+            </w:tcMar>
+          </w:tcPr>
+          <w:p>
+            <w:pPr>
+              <w:pStyle w:val="Normal"/>
+              <w:spacing w:lineRule="auto" w:line="240" w:before="0" w:after="0"/>
               <w:cnfStyle w:val="000000000000" w:firstRow="0" w:lastRow="0" w:firstColumn="0" w:lastColumn="0" w:oddVBand="0" w:evenVBand="0" w:oddHBand="0" w:evenHBand="0" w:firstRowFirstColumn="0" w:firstRowLastColumn="0" w:lastRowFirstColumn="0" w:lastRowLastColumn="0"/>
-            </w:pPr>
+              <w:rPr/>
+            </w:pPr>
+            <w:r>
+              <w:rPr/>
+            </w:r>
           </w:p>
         </w:tc>
       </w:tr>
       <w:tr>
-        <w:tc>
-          <w:tcPr>
+        <w:trPr/>
+        <w:tc>
+          <w:tcPr>
+            <w:tcW w:w="2288" w:type="dxa"/>
             <w:cnfStyle w:val="001000000000" w:firstRow="0" w:lastRow="0" w:firstColumn="1" w:lastColumn="0" w:oddVBand="0" w:evenVBand="0" w:oddHBand="0" w:evenHBand="0" w:firstRowFirstColumn="0" w:firstRowLastColumn="0" w:lastRowFirstColumn="0" w:lastRowLastColumn="0"/>
-            <w:tcW w:w="2289" w:type="dxa"/>
-          </w:tcPr>
-          <w:p>
-            <w:pPr>
+            <w:tcBorders/>
+            <w:shd w:fill="auto" w:val="clear"/>
+            <w:tcMar>
+              <w:left w:w="108" w:type="dxa"/>
+            </w:tcMar>
+          </w:tcPr>
+          <w:p>
+            <w:pPr>
+              <w:pStyle w:val="Normal"/>
+              <w:spacing w:lineRule="auto" w:line="240" w:before="0" w:after="0"/>
               <w:rPr>
-                <w:b w:val="0"/>
+                <w:b w:val="false"/>
+                <w:b w:val="false"/>
               </w:rPr>
             </w:pPr>
             <w:r>
               <w:rPr>
-                <w:b w:val="0"/>
+                <w:b w:val="false"/>
+                <w:bCs/>
               </w:rPr>
               <w:t>Pedro</w:t>
             </w:r>
@@ -218,49 +412,92 @@
         <w:tc>
           <w:tcPr>
             <w:tcW w:w="2492" w:type="dxa"/>
-          </w:tcPr>
-          <w:p>
-            <w:pPr>
+            <w:tcBorders/>
+            <w:shd w:fill="auto" w:val="clear"/>
+            <w:tcMar>
+              <w:left w:w="108" w:type="dxa"/>
+            </w:tcMar>
+          </w:tcPr>
+          <w:p>
+            <w:pPr>
+              <w:pStyle w:val="Normal"/>
+              <w:spacing w:lineRule="auto" w:line="240" w:before="0" w:after="0"/>
               <w:cnfStyle w:val="000000000000" w:firstRow="0" w:lastRow="0" w:firstColumn="0" w:lastColumn="0" w:oddVBand="0" w:evenVBand="0" w:oddHBand="0" w:evenHBand="0" w:firstRowFirstColumn="0" w:firstRowLastColumn="0" w:lastRowFirstColumn="0" w:lastRowLastColumn="0"/>
-            </w:pPr>
+              <w:rPr/>
+            </w:pPr>
+            <w:r>
+              <w:rPr/>
+            </w:r>
           </w:p>
         </w:tc>
         <w:tc>
           <w:tcPr>
             <w:tcW w:w="2470" w:type="dxa"/>
-          </w:tcPr>
-          <w:p>
-            <w:pPr>
+            <w:tcBorders/>
+            <w:shd w:fill="auto" w:val="clear"/>
+            <w:tcMar>
+              <w:left w:w="108" w:type="dxa"/>
+            </w:tcMar>
+          </w:tcPr>
+          <w:p>
+            <w:pPr>
+              <w:pStyle w:val="Normal"/>
+              <w:spacing w:lineRule="auto" w:line="240" w:before="0" w:after="0"/>
               <w:cnfStyle w:val="000000000000" w:firstRow="0" w:lastRow="0" w:firstColumn="0" w:lastColumn="0" w:oddVBand="0" w:evenVBand="0" w:oddHBand="0" w:evenHBand="0" w:firstRowFirstColumn="0" w:firstRowLastColumn="0" w:lastRowFirstColumn="0" w:lastRowLastColumn="0"/>
-            </w:pPr>
+              <w:rPr/>
+            </w:pPr>
+            <w:r>
+              <w:rPr/>
+            </w:r>
           </w:p>
         </w:tc>
         <w:tc>
           <w:tcPr>
             <w:tcW w:w="2099" w:type="dxa"/>
-          </w:tcPr>
-          <w:p>
-            <w:pPr>
+            <w:tcBorders/>
+            <w:shd w:fill="auto" w:val="clear"/>
+            <w:tcMar>
+              <w:left w:w="108" w:type="dxa"/>
+            </w:tcMar>
+          </w:tcPr>
+          <w:p>
+            <w:pPr>
+              <w:pStyle w:val="Normal"/>
+              <w:spacing w:lineRule="auto" w:line="240" w:before="0" w:after="0"/>
               <w:cnfStyle w:val="000000000000" w:firstRow="0" w:lastRow="0" w:firstColumn="0" w:lastColumn="0" w:oddVBand="0" w:evenVBand="0" w:oddHBand="0" w:evenHBand="0" w:firstRowFirstColumn="0" w:firstRowLastColumn="0" w:lastRowFirstColumn="0" w:lastRowLastColumn="0"/>
-            </w:pPr>
+              <w:rPr/>
+            </w:pPr>
+            <w:r>
+              <w:rPr/>
+            </w:r>
           </w:p>
         </w:tc>
       </w:tr>
       <w:tr>
-        <w:tc>
-          <w:tcPr>
+        <w:trPr/>
+        <w:tc>
+          <w:tcPr>
+            <w:tcW w:w="2288" w:type="dxa"/>
             <w:cnfStyle w:val="001000000000" w:firstRow="0" w:lastRow="0" w:firstColumn="1" w:lastColumn="0" w:oddVBand="0" w:evenVBand="0" w:oddHBand="0" w:evenHBand="0" w:firstRowFirstColumn="0" w:firstRowLastColumn="0" w:lastRowFirstColumn="0" w:lastRowLastColumn="0"/>
-            <w:tcW w:w="2289" w:type="dxa"/>
-          </w:tcPr>
-          <w:p>
-            <w:pPr>
+            <w:tcBorders/>
+            <w:shd w:fill="auto" w:val="clear"/>
+            <w:tcMar>
+              <w:left w:w="108" w:type="dxa"/>
+            </w:tcMar>
+          </w:tcPr>
+          <w:p>
+            <w:pPr>
+              <w:pStyle w:val="Normal"/>
+              <w:spacing w:lineRule="auto" w:line="240" w:before="0" w:after="0"/>
               <w:rPr>
-                <w:b w:val="0"/>
+                <w:b w:val="false"/>
+                <w:b w:val="false"/>
               </w:rPr>
             </w:pPr>
             <w:r>
               <w:rPr>
-                <w:b w:val="0"/>
+                <w:b w:val="false"/>
+                <w:bCs/>
               </w:rPr>
               <w:t>Brian</w:t>
             </w:r>
@@ -269,49 +506,92 @@
         <w:tc>
           <w:tcPr>
             <w:tcW w:w="2492" w:type="dxa"/>
-          </w:tcPr>
-          <w:p>
-            <w:pPr>
+            <w:tcBorders/>
+            <w:shd w:fill="auto" w:val="clear"/>
+            <w:tcMar>
+              <w:left w:w="108" w:type="dxa"/>
+            </w:tcMar>
+          </w:tcPr>
+          <w:p>
+            <w:pPr>
+              <w:pStyle w:val="Normal"/>
+              <w:spacing w:lineRule="auto" w:line="240" w:before="0" w:after="0"/>
               <w:cnfStyle w:val="000000000000" w:firstRow="0" w:lastRow="0" w:firstColumn="0" w:lastColumn="0" w:oddVBand="0" w:evenVBand="0" w:oddHBand="0" w:evenHBand="0" w:firstRowFirstColumn="0" w:firstRowLastColumn="0" w:lastRowFirstColumn="0" w:lastRowLastColumn="0"/>
-            </w:pPr>
+              <w:rPr/>
+            </w:pPr>
+            <w:r>
+              <w:rPr/>
+            </w:r>
           </w:p>
         </w:tc>
         <w:tc>
           <w:tcPr>
             <w:tcW w:w="2470" w:type="dxa"/>
-          </w:tcPr>
-          <w:p>
-            <w:pPr>
+            <w:tcBorders/>
+            <w:shd w:fill="auto" w:val="clear"/>
+            <w:tcMar>
+              <w:left w:w="108" w:type="dxa"/>
+            </w:tcMar>
+          </w:tcPr>
+          <w:p>
+            <w:pPr>
+              <w:pStyle w:val="Normal"/>
+              <w:spacing w:lineRule="auto" w:line="240" w:before="0" w:after="0"/>
               <w:cnfStyle w:val="000000000000" w:firstRow="0" w:lastRow="0" w:firstColumn="0" w:lastColumn="0" w:oddVBand="0" w:evenVBand="0" w:oddHBand="0" w:evenHBand="0" w:firstRowFirstColumn="0" w:firstRowLastColumn="0" w:lastRowFirstColumn="0" w:lastRowLastColumn="0"/>
-            </w:pPr>
+              <w:rPr/>
+            </w:pPr>
+            <w:r>
+              <w:rPr/>
+            </w:r>
           </w:p>
         </w:tc>
         <w:tc>
           <w:tcPr>
             <w:tcW w:w="2099" w:type="dxa"/>
-          </w:tcPr>
-          <w:p>
-            <w:pPr>
+            <w:tcBorders/>
+            <w:shd w:fill="auto" w:val="clear"/>
+            <w:tcMar>
+              <w:left w:w="108" w:type="dxa"/>
+            </w:tcMar>
+          </w:tcPr>
+          <w:p>
+            <w:pPr>
+              <w:pStyle w:val="Normal"/>
+              <w:spacing w:lineRule="auto" w:line="240" w:before="0" w:after="0"/>
               <w:cnfStyle w:val="000000000000" w:firstRow="0" w:lastRow="0" w:firstColumn="0" w:lastColumn="0" w:oddVBand="0" w:evenVBand="0" w:oddHBand="0" w:evenHBand="0" w:firstRowFirstColumn="0" w:firstRowLastColumn="0" w:lastRowFirstColumn="0" w:lastRowLastColumn="0"/>
-            </w:pPr>
+              <w:rPr/>
+            </w:pPr>
+            <w:r>
+              <w:rPr/>
+            </w:r>
           </w:p>
         </w:tc>
       </w:tr>
       <w:tr>
-        <w:tc>
-          <w:tcPr>
+        <w:trPr/>
+        <w:tc>
+          <w:tcPr>
+            <w:tcW w:w="2288" w:type="dxa"/>
             <w:cnfStyle w:val="001000000000" w:firstRow="0" w:lastRow="0" w:firstColumn="1" w:lastColumn="0" w:oddVBand="0" w:evenVBand="0" w:oddHBand="0" w:evenHBand="0" w:firstRowFirstColumn="0" w:firstRowLastColumn="0" w:lastRowFirstColumn="0" w:lastRowLastColumn="0"/>
-            <w:tcW w:w="2289" w:type="dxa"/>
-          </w:tcPr>
-          <w:p>
-            <w:pPr>
+            <w:tcBorders/>
+            <w:shd w:fill="auto" w:val="clear"/>
+            <w:tcMar>
+              <w:left w:w="108" w:type="dxa"/>
+            </w:tcMar>
+          </w:tcPr>
+          <w:p>
+            <w:pPr>
+              <w:pStyle w:val="Normal"/>
+              <w:spacing w:lineRule="auto" w:line="240" w:before="0" w:after="0"/>
               <w:rPr>
-                <w:b w:val="0"/>
+                <w:b w:val="false"/>
+                <w:b w:val="false"/>
               </w:rPr>
             </w:pPr>
             <w:r>
               <w:rPr>
-                <w:b w:val="0"/>
+                <w:b w:val="false"/>
+                <w:bCs/>
               </w:rPr>
               <w:t>Shan</w:t>
             </w:r>
@@ -320,49 +600,92 @@
         <w:tc>
           <w:tcPr>
             <w:tcW w:w="2492" w:type="dxa"/>
-          </w:tcPr>
-          <w:p>
-            <w:pPr>
+            <w:tcBorders/>
+            <w:shd w:fill="auto" w:val="clear"/>
+            <w:tcMar>
+              <w:left w:w="108" w:type="dxa"/>
+            </w:tcMar>
+          </w:tcPr>
+          <w:p>
+            <w:pPr>
+              <w:pStyle w:val="Normal"/>
+              <w:spacing w:lineRule="auto" w:line="240" w:before="0" w:after="0"/>
               <w:cnfStyle w:val="000000000000" w:firstRow="0" w:lastRow="0" w:firstColumn="0" w:lastColumn="0" w:oddVBand="0" w:evenVBand="0" w:oddHBand="0" w:evenHBand="0" w:firstRowFirstColumn="0" w:firstRowLastColumn="0" w:lastRowFirstColumn="0" w:lastRowLastColumn="0"/>
-            </w:pPr>
+              <w:rPr/>
+            </w:pPr>
+            <w:r>
+              <w:rPr/>
+            </w:r>
           </w:p>
         </w:tc>
         <w:tc>
           <w:tcPr>
             <w:tcW w:w="2470" w:type="dxa"/>
-          </w:tcPr>
-          <w:p>
-            <w:pPr>
+            <w:tcBorders/>
+            <w:shd w:fill="auto" w:val="clear"/>
+            <w:tcMar>
+              <w:left w:w="108" w:type="dxa"/>
+            </w:tcMar>
+          </w:tcPr>
+          <w:p>
+            <w:pPr>
+              <w:pStyle w:val="Normal"/>
+              <w:spacing w:lineRule="auto" w:line="240" w:before="0" w:after="0"/>
               <w:cnfStyle w:val="000000000000" w:firstRow="0" w:lastRow="0" w:firstColumn="0" w:lastColumn="0" w:oddVBand="0" w:evenVBand="0" w:oddHBand="0" w:evenHBand="0" w:firstRowFirstColumn="0" w:firstRowLastColumn="0" w:lastRowFirstColumn="0" w:lastRowLastColumn="0"/>
-            </w:pPr>
+              <w:rPr/>
+            </w:pPr>
+            <w:r>
+              <w:rPr/>
+            </w:r>
           </w:p>
         </w:tc>
         <w:tc>
           <w:tcPr>
             <w:tcW w:w="2099" w:type="dxa"/>
-          </w:tcPr>
-          <w:p>
-            <w:pPr>
+            <w:tcBorders/>
+            <w:shd w:fill="auto" w:val="clear"/>
+            <w:tcMar>
+              <w:left w:w="108" w:type="dxa"/>
+            </w:tcMar>
+          </w:tcPr>
+          <w:p>
+            <w:pPr>
+              <w:pStyle w:val="Normal"/>
+              <w:spacing w:lineRule="auto" w:line="240" w:before="0" w:after="0"/>
               <w:cnfStyle w:val="000000000000" w:firstRow="0" w:lastRow="0" w:firstColumn="0" w:lastColumn="0" w:oddVBand="0" w:evenVBand="0" w:oddHBand="0" w:evenHBand="0" w:firstRowFirstColumn="0" w:firstRowLastColumn="0" w:lastRowFirstColumn="0" w:lastRowLastColumn="0"/>
-            </w:pPr>
+              <w:rPr/>
+            </w:pPr>
+            <w:r>
+              <w:rPr/>
+            </w:r>
           </w:p>
         </w:tc>
       </w:tr>
       <w:tr>
-        <w:tc>
-          <w:tcPr>
+        <w:trPr/>
+        <w:tc>
+          <w:tcPr>
+            <w:tcW w:w="2288" w:type="dxa"/>
             <w:cnfStyle w:val="001000000000" w:firstRow="0" w:lastRow="0" w:firstColumn="1" w:lastColumn="0" w:oddVBand="0" w:evenVBand="0" w:oddHBand="0" w:evenHBand="0" w:firstRowFirstColumn="0" w:firstRowLastColumn="0" w:lastRowFirstColumn="0" w:lastRowLastColumn="0"/>
-            <w:tcW w:w="2289" w:type="dxa"/>
-          </w:tcPr>
-          <w:p>
-            <w:pPr>
+            <w:tcBorders/>
+            <w:shd w:fill="auto" w:val="clear"/>
+            <w:tcMar>
+              <w:left w:w="108" w:type="dxa"/>
+            </w:tcMar>
+          </w:tcPr>
+          <w:p>
+            <w:pPr>
+              <w:pStyle w:val="Normal"/>
+              <w:spacing w:lineRule="auto" w:line="240" w:before="0" w:after="0"/>
               <w:rPr>
-                <w:b w:val="0"/>
+                <w:b w:val="false"/>
+                <w:b w:val="false"/>
               </w:rPr>
             </w:pPr>
             <w:r>
               <w:rPr>
-                <w:b w:val="0"/>
+                <w:b w:val="false"/>
+                <w:bCs/>
               </w:rPr>
               <w:t>Young</w:t>
             </w:r>
@@ -371,70 +694,133 @@
         <w:tc>
           <w:tcPr>
             <w:tcW w:w="2492" w:type="dxa"/>
-          </w:tcPr>
-          <w:p>
-            <w:pPr>
+            <w:tcBorders/>
+            <w:shd w:fill="auto" w:val="clear"/>
+            <w:tcMar>
+              <w:left w:w="108" w:type="dxa"/>
+            </w:tcMar>
+          </w:tcPr>
+          <w:p>
+            <w:pPr>
+              <w:pStyle w:val="Normal"/>
+              <w:spacing w:lineRule="auto" w:line="240" w:before="0" w:after="0"/>
               <w:cnfStyle w:val="000000000000" w:firstRow="0" w:lastRow="0" w:firstColumn="0" w:lastColumn="0" w:oddVBand="0" w:evenVBand="0" w:oddHBand="0" w:evenHBand="0" w:firstRowFirstColumn="0" w:firstRowLastColumn="0" w:lastRowFirstColumn="0" w:lastRowLastColumn="0"/>
-            </w:pPr>
+              <w:rPr/>
+            </w:pPr>
+            <w:r>
+              <w:rPr/>
+            </w:r>
           </w:p>
         </w:tc>
         <w:tc>
           <w:tcPr>
             <w:tcW w:w="2470" w:type="dxa"/>
-          </w:tcPr>
-          <w:p>
-            <w:pPr>
+            <w:tcBorders/>
+            <w:shd w:fill="auto" w:val="clear"/>
+            <w:tcMar>
+              <w:left w:w="108" w:type="dxa"/>
+            </w:tcMar>
+          </w:tcPr>
+          <w:p>
+            <w:pPr>
+              <w:pStyle w:val="Normal"/>
+              <w:spacing w:lineRule="auto" w:line="240" w:before="0" w:after="0"/>
               <w:cnfStyle w:val="000000000000" w:firstRow="0" w:lastRow="0" w:firstColumn="0" w:lastColumn="0" w:oddVBand="0" w:evenVBand="0" w:oddHBand="0" w:evenHBand="0" w:firstRowFirstColumn="0" w:firstRowLastColumn="0" w:lastRowFirstColumn="0" w:lastRowLastColumn="0"/>
-            </w:pPr>
+              <w:rPr/>
+            </w:pPr>
+            <w:r>
+              <w:rPr/>
+            </w:r>
           </w:p>
         </w:tc>
         <w:tc>
           <w:tcPr>
             <w:tcW w:w="2099" w:type="dxa"/>
-          </w:tcPr>
-          <w:p>
-            <w:pPr>
+            <w:tcBorders/>
+            <w:shd w:fill="auto" w:val="clear"/>
+            <w:tcMar>
+              <w:left w:w="108" w:type="dxa"/>
+            </w:tcMar>
+          </w:tcPr>
+          <w:p>
+            <w:pPr>
+              <w:pStyle w:val="Normal"/>
+              <w:spacing w:lineRule="auto" w:line="240" w:before="0" w:after="0"/>
               <w:cnfStyle w:val="000000000000" w:firstRow="0" w:lastRow="0" w:firstColumn="0" w:lastColumn="0" w:oddVBand="0" w:evenVBand="0" w:oddHBand="0" w:evenHBand="0" w:firstRowFirstColumn="0" w:firstRowLastColumn="0" w:lastRowFirstColumn="0" w:lastRowLastColumn="0"/>
-            </w:pPr>
+              <w:rPr/>
+            </w:pPr>
+            <w:r>
+              <w:rPr/>
+            </w:r>
           </w:p>
         </w:tc>
       </w:tr>
     </w:tbl>
     <w:p>
+      <w:pPr>
+        <w:pStyle w:val="Normal"/>
+        <w:rPr/>
+      </w:pPr>
       <w:bookmarkStart w:id="1" w:name="_GoBack"/>
-      <w:bookmarkEnd w:id="1"/>
+      <w:bookmarkStart w:id="2" w:name="_GoBack"/>
+      <w:bookmarkEnd w:id="2"/>
+      <w:r>
+        <w:rPr/>
+      </w:r>
     </w:p>
     <w:p>
+      <w:pPr>
+        <w:pStyle w:val="Normal"/>
+        <w:rPr/>
+      </w:pPr>
       <w:r>
+        <w:rPr/>
         <w:t>Code Modifications / Additions:</w:t>
       </w:r>
     </w:p>
     <w:tbl>
       <w:tblPr>
         <w:tblStyle w:val="TableGrid"/>
-        <w:tblW w:w="0" w:type="auto"/>
-        <w:tblLook w:val="04A0" w:firstRow="1" w:lastRow="0" w:firstColumn="1" w:lastColumn="0" w:noHBand="0" w:noVBand="1"/>
+        <w:tblW w:w="9349" w:type="dxa"/>
+        <w:jc w:val="left"/>
+        <w:tblInd w:w="0" w:type="dxa"/>
+        <w:tblCellMar>
+          <w:top w:w="0" w:type="dxa"/>
+          <w:left w:w="108" w:type="dxa"/>
+          <w:bottom w:w="0" w:type="dxa"/>
+          <w:right w:w="108" w:type="dxa"/>
+        </w:tblCellMar>
+        <w:tblLook w:noVBand="1" w:val="04a0" w:noHBand="0" w:lastColumn="0" w:firstColumn="1" w:lastRow="0" w:firstRow="1"/>
       </w:tblPr>
       <w:tblGrid>
-        <w:gridCol w:w="1870"/>
+        <w:gridCol w:w="1869"/>
         <w:gridCol w:w="1870"/>
         <w:gridCol w:w="1870"/>
         <w:gridCol w:w="1870"/>
         <w:gridCol w:w="1870"/>
       </w:tblGrid>
       <w:tr>
-        <w:tc>
-          <w:tcPr>
-            <w:tcW w:w="1870" w:type="dxa"/>
-          </w:tcPr>
-          <w:p>
-            <w:pPr>
+        <w:trPr/>
+        <w:tc>
+          <w:tcPr>
+            <w:tcW w:w="1869" w:type="dxa"/>
+            <w:tcBorders/>
+            <w:shd w:fill="auto" w:val="clear"/>
+            <w:tcMar>
+              <w:left w:w="108" w:type="dxa"/>
+            </w:tcMar>
+          </w:tcPr>
+          <w:p>
+            <w:pPr>
+              <w:pStyle w:val="Normal"/>
+              <w:spacing w:lineRule="auto" w:line="240" w:before="0" w:after="0"/>
               <w:rPr>
                 <w:sz w:val="16"/>
                 <w:szCs w:val="16"/>
               </w:rPr>
             </w:pPr>
             <w:r>
+              <w:rPr/>
               <w:t xml:space="preserve">File Added/Modified </w:t>
             </w:r>
             <w:r>
@@ -449,15 +835,23 @@
         <w:tc>
           <w:tcPr>
             <w:tcW w:w="1870" w:type="dxa"/>
-          </w:tcPr>
-          <w:p>
-            <w:pPr>
+            <w:tcBorders/>
+            <w:shd w:fill="auto" w:val="clear"/>
+            <w:tcMar>
+              <w:left w:w="108" w:type="dxa"/>
+            </w:tcMar>
+          </w:tcPr>
+          <w:p>
+            <w:pPr>
+              <w:pStyle w:val="Normal"/>
+              <w:spacing w:lineRule="auto" w:line="240" w:before="0" w:after="0"/>
               <w:rPr>
                 <w:sz w:val="16"/>
                 <w:szCs w:val="16"/>
               </w:rPr>
             </w:pPr>
             <w:r>
+              <w:rPr/>
               <w:t xml:space="preserve">Original Authors </w:t>
             </w:r>
             <w:r>
@@ -472,9 +866,20 @@
         <w:tc>
           <w:tcPr>
             <w:tcW w:w="1870" w:type="dxa"/>
-          </w:tcPr>
-          <w:p>
-            <w:r>
+            <w:tcBorders/>
+            <w:shd w:fill="auto" w:val="clear"/>
+            <w:tcMar>
+              <w:left w:w="108" w:type="dxa"/>
+            </w:tcMar>
+          </w:tcPr>
+          <w:p>
+            <w:pPr>
+              <w:pStyle w:val="Normal"/>
+              <w:spacing w:lineRule="auto" w:line="240" w:before="0" w:after="0"/>
+              <w:rPr/>
+            </w:pPr>
+            <w:r>
+              <w:rPr/>
               <w:t xml:space="preserve">Contributing Authors </w:t>
             </w:r>
             <w:r>
@@ -489,15 +894,23 @@
         <w:tc>
           <w:tcPr>
             <w:tcW w:w="1870" w:type="dxa"/>
-          </w:tcPr>
-          <w:p>
-            <w:pPr>
+            <w:tcBorders/>
+            <w:shd w:fill="auto" w:val="clear"/>
+            <w:tcMar>
+              <w:left w:w="108" w:type="dxa"/>
+            </w:tcMar>
+          </w:tcPr>
+          <w:p>
+            <w:pPr>
+              <w:pStyle w:val="Normal"/>
+              <w:spacing w:lineRule="auto" w:line="240" w:before="0" w:after="0"/>
               <w:rPr>
                 <w:sz w:val="16"/>
                 <w:szCs w:val="16"/>
               </w:rPr>
             </w:pPr>
             <w:r>
+              <w:rPr/>
               <w:t xml:space="preserve">Functions Added </w:t>
             </w:r>
             <w:r>
@@ -512,242 +925,763 @@
         <w:tc>
           <w:tcPr>
             <w:tcW w:w="1870" w:type="dxa"/>
-          </w:tcPr>
-          <w:p>
-            <w:r>
+            <w:tcBorders/>
+            <w:shd w:fill="auto" w:val="clear"/>
+            <w:tcMar>
+              <w:left w:w="108" w:type="dxa"/>
+            </w:tcMar>
+          </w:tcPr>
+          <w:p>
+            <w:pPr>
+              <w:pStyle w:val="Normal"/>
+              <w:spacing w:lineRule="auto" w:line="240" w:before="0" w:after="0"/>
+              <w:rPr/>
+            </w:pPr>
+            <w:r>
+              <w:rPr/>
               <w:t>Commit SHA</w:t>
             </w:r>
           </w:p>
         </w:tc>
       </w:tr>
       <w:tr>
+        <w:trPr/>
+        <w:tc>
+          <w:tcPr>
+            <w:tcW w:w="1869" w:type="dxa"/>
+            <w:tcBorders/>
+            <w:shd w:fill="auto" w:val="clear"/>
+            <w:tcMar>
+              <w:left w:w="108" w:type="dxa"/>
+            </w:tcMar>
+          </w:tcPr>
+          <w:p>
+            <w:pPr>
+              <w:pStyle w:val="Normal"/>
+              <w:spacing w:lineRule="auto" w:line="240" w:before="0" w:after="0"/>
+              <w:rPr/>
+            </w:pPr>
+            <w:r>
+              <w:rPr/>
+            </w:r>
+          </w:p>
+        </w:tc>
         <w:tc>
           <w:tcPr>
             <w:tcW w:w="1870" w:type="dxa"/>
-          </w:tcPr>
-          <w:p/>
+            <w:tcBorders/>
+            <w:shd w:fill="auto" w:val="clear"/>
+            <w:tcMar>
+              <w:left w:w="108" w:type="dxa"/>
+            </w:tcMar>
+          </w:tcPr>
+          <w:p>
+            <w:pPr>
+              <w:pStyle w:val="Normal"/>
+              <w:spacing w:lineRule="auto" w:line="240" w:before="0" w:after="0"/>
+              <w:rPr/>
+            </w:pPr>
+            <w:r>
+              <w:rPr/>
+            </w:r>
+          </w:p>
         </w:tc>
         <w:tc>
           <w:tcPr>
             <w:tcW w:w="1870" w:type="dxa"/>
-          </w:tcPr>
-          <w:p/>
+            <w:tcBorders/>
+            <w:shd w:fill="auto" w:val="clear"/>
+            <w:tcMar>
+              <w:left w:w="108" w:type="dxa"/>
+            </w:tcMar>
+          </w:tcPr>
+          <w:p>
+            <w:pPr>
+              <w:pStyle w:val="Normal"/>
+              <w:spacing w:lineRule="auto" w:line="240" w:before="0" w:after="0"/>
+              <w:rPr/>
+            </w:pPr>
+            <w:r>
+              <w:rPr/>
+            </w:r>
+          </w:p>
         </w:tc>
         <w:tc>
           <w:tcPr>
             <w:tcW w:w="1870" w:type="dxa"/>
-          </w:tcPr>
-          <w:p/>
+            <w:tcBorders/>
+            <w:shd w:fill="auto" w:val="clear"/>
+            <w:tcMar>
+              <w:left w:w="108" w:type="dxa"/>
+            </w:tcMar>
+          </w:tcPr>
+          <w:p>
+            <w:pPr>
+              <w:pStyle w:val="Normal"/>
+              <w:spacing w:lineRule="auto" w:line="240" w:before="0" w:after="0"/>
+              <w:rPr/>
+            </w:pPr>
+            <w:r>
+              <w:rPr/>
+            </w:r>
+          </w:p>
         </w:tc>
         <w:tc>
           <w:tcPr>
             <w:tcW w:w="1870" w:type="dxa"/>
-          </w:tcPr>
-          <w:p/>
-        </w:tc>
-        <w:tc>
-          <w:tcPr>
-            <w:tcW w:w="1870" w:type="dxa"/>
-          </w:tcPr>
-          <w:p/>
+            <w:tcBorders/>
+            <w:shd w:fill="auto" w:val="clear"/>
+            <w:tcMar>
+              <w:left w:w="108" w:type="dxa"/>
+            </w:tcMar>
+          </w:tcPr>
+          <w:p>
+            <w:pPr>
+              <w:pStyle w:val="Normal"/>
+              <w:spacing w:lineRule="auto" w:line="240" w:before="0" w:after="0"/>
+              <w:rPr/>
+            </w:pPr>
+            <w:r>
+              <w:rPr/>
+            </w:r>
+          </w:p>
         </w:tc>
       </w:tr>
       <w:tr>
+        <w:trPr/>
+        <w:tc>
+          <w:tcPr>
+            <w:tcW w:w="1869" w:type="dxa"/>
+            <w:tcBorders/>
+            <w:shd w:fill="auto" w:val="clear"/>
+            <w:tcMar>
+              <w:left w:w="108" w:type="dxa"/>
+            </w:tcMar>
+          </w:tcPr>
+          <w:p>
+            <w:pPr>
+              <w:pStyle w:val="Normal"/>
+              <w:spacing w:lineRule="auto" w:line="240" w:before="0" w:after="0"/>
+              <w:rPr/>
+            </w:pPr>
+            <w:r>
+              <w:rPr/>
+            </w:r>
+          </w:p>
+        </w:tc>
         <w:tc>
           <w:tcPr>
             <w:tcW w:w="1870" w:type="dxa"/>
-          </w:tcPr>
-          <w:p/>
+            <w:tcBorders/>
+            <w:shd w:fill="auto" w:val="clear"/>
+            <w:tcMar>
+              <w:left w:w="108" w:type="dxa"/>
+            </w:tcMar>
+          </w:tcPr>
+          <w:p>
+            <w:pPr>
+              <w:pStyle w:val="Normal"/>
+              <w:spacing w:lineRule="auto" w:line="240" w:before="0" w:after="0"/>
+              <w:rPr/>
+            </w:pPr>
+            <w:r>
+              <w:rPr/>
+            </w:r>
+          </w:p>
         </w:tc>
         <w:tc>
           <w:tcPr>
             <w:tcW w:w="1870" w:type="dxa"/>
-          </w:tcPr>
-          <w:p/>
+            <w:tcBorders/>
+            <w:shd w:fill="auto" w:val="clear"/>
+            <w:tcMar>
+              <w:left w:w="108" w:type="dxa"/>
+            </w:tcMar>
+          </w:tcPr>
+          <w:p>
+            <w:pPr>
+              <w:pStyle w:val="Normal"/>
+              <w:spacing w:lineRule="auto" w:line="240" w:before="0" w:after="0"/>
+              <w:rPr/>
+            </w:pPr>
+            <w:r>
+              <w:rPr/>
+            </w:r>
+          </w:p>
         </w:tc>
         <w:tc>
           <w:tcPr>
             <w:tcW w:w="1870" w:type="dxa"/>
-          </w:tcPr>
-          <w:p/>
+            <w:tcBorders/>
+            <w:shd w:fill="auto" w:val="clear"/>
+            <w:tcMar>
+              <w:left w:w="108" w:type="dxa"/>
+            </w:tcMar>
+          </w:tcPr>
+          <w:p>
+            <w:pPr>
+              <w:pStyle w:val="Normal"/>
+              <w:spacing w:lineRule="auto" w:line="240" w:before="0" w:after="0"/>
+              <w:rPr/>
+            </w:pPr>
+            <w:r>
+              <w:rPr/>
+            </w:r>
+          </w:p>
         </w:tc>
         <w:tc>
           <w:tcPr>
             <w:tcW w:w="1870" w:type="dxa"/>
-          </w:tcPr>
-          <w:p/>
-        </w:tc>
-        <w:tc>
-          <w:tcPr>
-            <w:tcW w:w="1870" w:type="dxa"/>
-          </w:tcPr>
-          <w:p/>
+            <w:tcBorders/>
+            <w:shd w:fill="auto" w:val="clear"/>
+            <w:tcMar>
+              <w:left w:w="108" w:type="dxa"/>
+            </w:tcMar>
+          </w:tcPr>
+          <w:p>
+            <w:pPr>
+              <w:pStyle w:val="Normal"/>
+              <w:spacing w:lineRule="auto" w:line="240" w:before="0" w:after="0"/>
+              <w:rPr/>
+            </w:pPr>
+            <w:r>
+              <w:rPr/>
+            </w:r>
+          </w:p>
         </w:tc>
       </w:tr>
       <w:tr>
+        <w:trPr/>
+        <w:tc>
+          <w:tcPr>
+            <w:tcW w:w="1869" w:type="dxa"/>
+            <w:tcBorders/>
+            <w:shd w:fill="auto" w:val="clear"/>
+            <w:tcMar>
+              <w:left w:w="108" w:type="dxa"/>
+            </w:tcMar>
+          </w:tcPr>
+          <w:p>
+            <w:pPr>
+              <w:pStyle w:val="Normal"/>
+              <w:spacing w:lineRule="auto" w:line="240" w:before="0" w:after="0"/>
+              <w:rPr/>
+            </w:pPr>
+            <w:r>
+              <w:rPr/>
+            </w:r>
+          </w:p>
+        </w:tc>
         <w:tc>
           <w:tcPr>
             <w:tcW w:w="1870" w:type="dxa"/>
-          </w:tcPr>
-          <w:p/>
+            <w:tcBorders/>
+            <w:shd w:fill="auto" w:val="clear"/>
+            <w:tcMar>
+              <w:left w:w="108" w:type="dxa"/>
+            </w:tcMar>
+          </w:tcPr>
+          <w:p>
+            <w:pPr>
+              <w:pStyle w:val="Normal"/>
+              <w:spacing w:lineRule="auto" w:line="240" w:before="0" w:after="0"/>
+              <w:rPr/>
+            </w:pPr>
+            <w:r>
+              <w:rPr/>
+            </w:r>
+          </w:p>
         </w:tc>
         <w:tc>
           <w:tcPr>
             <w:tcW w:w="1870" w:type="dxa"/>
-          </w:tcPr>
-          <w:p/>
+            <w:tcBorders/>
+            <w:shd w:fill="auto" w:val="clear"/>
+            <w:tcMar>
+              <w:left w:w="108" w:type="dxa"/>
+            </w:tcMar>
+          </w:tcPr>
+          <w:p>
+            <w:pPr>
+              <w:pStyle w:val="Normal"/>
+              <w:spacing w:lineRule="auto" w:line="240" w:before="0" w:after="0"/>
+              <w:rPr/>
+            </w:pPr>
+            <w:r>
+              <w:rPr/>
+            </w:r>
+          </w:p>
         </w:tc>
         <w:tc>
           <w:tcPr>
             <w:tcW w:w="1870" w:type="dxa"/>
-          </w:tcPr>
-          <w:p/>
+            <w:tcBorders/>
+            <w:shd w:fill="auto" w:val="clear"/>
+            <w:tcMar>
+              <w:left w:w="108" w:type="dxa"/>
+            </w:tcMar>
+          </w:tcPr>
+          <w:p>
+            <w:pPr>
+              <w:pStyle w:val="Normal"/>
+              <w:spacing w:lineRule="auto" w:line="240" w:before="0" w:after="0"/>
+              <w:rPr/>
+            </w:pPr>
+            <w:r>
+              <w:rPr/>
+            </w:r>
+          </w:p>
         </w:tc>
         <w:tc>
           <w:tcPr>
             <w:tcW w:w="1870" w:type="dxa"/>
-          </w:tcPr>
-          <w:p/>
-        </w:tc>
-        <w:tc>
-          <w:tcPr>
-            <w:tcW w:w="1870" w:type="dxa"/>
-          </w:tcPr>
-          <w:p/>
+            <w:tcBorders/>
+            <w:shd w:fill="auto" w:val="clear"/>
+            <w:tcMar>
+              <w:left w:w="108" w:type="dxa"/>
+            </w:tcMar>
+          </w:tcPr>
+          <w:p>
+            <w:pPr>
+              <w:pStyle w:val="Normal"/>
+              <w:spacing w:lineRule="auto" w:line="240" w:before="0" w:after="0"/>
+              <w:rPr/>
+            </w:pPr>
+            <w:r>
+              <w:rPr/>
+            </w:r>
+          </w:p>
         </w:tc>
       </w:tr>
       <w:tr>
+        <w:trPr/>
+        <w:tc>
+          <w:tcPr>
+            <w:tcW w:w="1869" w:type="dxa"/>
+            <w:tcBorders/>
+            <w:shd w:fill="auto" w:val="clear"/>
+            <w:tcMar>
+              <w:left w:w="108" w:type="dxa"/>
+            </w:tcMar>
+          </w:tcPr>
+          <w:p>
+            <w:pPr>
+              <w:pStyle w:val="Normal"/>
+              <w:spacing w:lineRule="auto" w:line="240" w:before="0" w:after="0"/>
+              <w:rPr/>
+            </w:pPr>
+            <w:r>
+              <w:rPr/>
+            </w:r>
+          </w:p>
+        </w:tc>
         <w:tc>
           <w:tcPr>
             <w:tcW w:w="1870" w:type="dxa"/>
-          </w:tcPr>
-          <w:p/>
+            <w:tcBorders/>
+            <w:shd w:fill="auto" w:val="clear"/>
+            <w:tcMar>
+              <w:left w:w="108" w:type="dxa"/>
+            </w:tcMar>
+          </w:tcPr>
+          <w:p>
+            <w:pPr>
+              <w:pStyle w:val="Normal"/>
+              <w:spacing w:lineRule="auto" w:line="240" w:before="0" w:after="0"/>
+              <w:rPr/>
+            </w:pPr>
+            <w:r>
+              <w:rPr/>
+            </w:r>
+          </w:p>
         </w:tc>
         <w:tc>
           <w:tcPr>
             <w:tcW w:w="1870" w:type="dxa"/>
-          </w:tcPr>
-          <w:p/>
+            <w:tcBorders/>
+            <w:shd w:fill="auto" w:val="clear"/>
+            <w:tcMar>
+              <w:left w:w="108" w:type="dxa"/>
+            </w:tcMar>
+          </w:tcPr>
+          <w:p>
+            <w:pPr>
+              <w:pStyle w:val="Normal"/>
+              <w:spacing w:lineRule="auto" w:line="240" w:before="0" w:after="0"/>
+              <w:rPr/>
+            </w:pPr>
+            <w:r>
+              <w:rPr/>
+            </w:r>
+          </w:p>
         </w:tc>
         <w:tc>
           <w:tcPr>
             <w:tcW w:w="1870" w:type="dxa"/>
-          </w:tcPr>
-          <w:p/>
+            <w:tcBorders/>
+            <w:shd w:fill="auto" w:val="clear"/>
+            <w:tcMar>
+              <w:left w:w="108" w:type="dxa"/>
+            </w:tcMar>
+          </w:tcPr>
+          <w:p>
+            <w:pPr>
+              <w:pStyle w:val="Normal"/>
+              <w:spacing w:lineRule="auto" w:line="240" w:before="0" w:after="0"/>
+              <w:rPr/>
+            </w:pPr>
+            <w:r>
+              <w:rPr/>
+            </w:r>
+          </w:p>
         </w:tc>
         <w:tc>
           <w:tcPr>
             <w:tcW w:w="1870" w:type="dxa"/>
-          </w:tcPr>
-          <w:p/>
-        </w:tc>
-        <w:tc>
-          <w:tcPr>
-            <w:tcW w:w="1870" w:type="dxa"/>
-          </w:tcPr>
-          <w:p/>
+            <w:tcBorders/>
+            <w:shd w:fill="auto" w:val="clear"/>
+            <w:tcMar>
+              <w:left w:w="108" w:type="dxa"/>
+            </w:tcMar>
+          </w:tcPr>
+          <w:p>
+            <w:pPr>
+              <w:pStyle w:val="Normal"/>
+              <w:spacing w:lineRule="auto" w:line="240" w:before="0" w:after="0"/>
+              <w:rPr/>
+            </w:pPr>
+            <w:r>
+              <w:rPr/>
+            </w:r>
+          </w:p>
         </w:tc>
       </w:tr>
       <w:tr>
+        <w:trPr/>
+        <w:tc>
+          <w:tcPr>
+            <w:tcW w:w="1869" w:type="dxa"/>
+            <w:tcBorders/>
+            <w:shd w:fill="auto" w:val="clear"/>
+            <w:tcMar>
+              <w:left w:w="108" w:type="dxa"/>
+            </w:tcMar>
+          </w:tcPr>
+          <w:p>
+            <w:pPr>
+              <w:pStyle w:val="Normal"/>
+              <w:spacing w:lineRule="auto" w:line="240" w:before="0" w:after="0"/>
+              <w:rPr/>
+            </w:pPr>
+            <w:r>
+              <w:rPr/>
+            </w:r>
+          </w:p>
+        </w:tc>
         <w:tc>
           <w:tcPr>
             <w:tcW w:w="1870" w:type="dxa"/>
-          </w:tcPr>
-          <w:p/>
+            <w:tcBorders/>
+            <w:shd w:fill="auto" w:val="clear"/>
+            <w:tcMar>
+              <w:left w:w="108" w:type="dxa"/>
+            </w:tcMar>
+          </w:tcPr>
+          <w:p>
+            <w:pPr>
+              <w:pStyle w:val="Normal"/>
+              <w:spacing w:lineRule="auto" w:line="240" w:before="0" w:after="0"/>
+              <w:rPr/>
+            </w:pPr>
+            <w:r>
+              <w:rPr/>
+            </w:r>
+          </w:p>
         </w:tc>
         <w:tc>
           <w:tcPr>
             <w:tcW w:w="1870" w:type="dxa"/>
-          </w:tcPr>
-          <w:p/>
+            <w:tcBorders/>
+            <w:shd w:fill="auto" w:val="clear"/>
+            <w:tcMar>
+              <w:left w:w="108" w:type="dxa"/>
+            </w:tcMar>
+          </w:tcPr>
+          <w:p>
+            <w:pPr>
+              <w:pStyle w:val="Normal"/>
+              <w:spacing w:lineRule="auto" w:line="240" w:before="0" w:after="0"/>
+              <w:rPr/>
+            </w:pPr>
+            <w:r>
+              <w:rPr/>
+            </w:r>
+          </w:p>
         </w:tc>
         <w:tc>
           <w:tcPr>
             <w:tcW w:w="1870" w:type="dxa"/>
-          </w:tcPr>
-          <w:p/>
+            <w:tcBorders/>
+            <w:shd w:fill="auto" w:val="clear"/>
+            <w:tcMar>
+              <w:left w:w="108" w:type="dxa"/>
+            </w:tcMar>
+          </w:tcPr>
+          <w:p>
+            <w:pPr>
+              <w:pStyle w:val="Normal"/>
+              <w:spacing w:lineRule="auto" w:line="240" w:before="0" w:after="0"/>
+              <w:rPr/>
+            </w:pPr>
+            <w:r>
+              <w:rPr/>
+            </w:r>
+          </w:p>
         </w:tc>
         <w:tc>
           <w:tcPr>
             <w:tcW w:w="1870" w:type="dxa"/>
-          </w:tcPr>
-          <w:p/>
-        </w:tc>
-        <w:tc>
-          <w:tcPr>
-            <w:tcW w:w="1870" w:type="dxa"/>
-          </w:tcPr>
-          <w:p/>
+            <w:tcBorders/>
+            <w:shd w:fill="auto" w:val="clear"/>
+            <w:tcMar>
+              <w:left w:w="108" w:type="dxa"/>
+            </w:tcMar>
+          </w:tcPr>
+          <w:p>
+            <w:pPr>
+              <w:pStyle w:val="Normal"/>
+              <w:spacing w:lineRule="auto" w:line="240" w:before="0" w:after="0"/>
+              <w:rPr/>
+            </w:pPr>
+            <w:r>
+              <w:rPr/>
+            </w:r>
+          </w:p>
         </w:tc>
       </w:tr>
       <w:tr>
+        <w:trPr/>
+        <w:tc>
+          <w:tcPr>
+            <w:tcW w:w="1869" w:type="dxa"/>
+            <w:tcBorders/>
+            <w:shd w:fill="auto" w:val="clear"/>
+            <w:tcMar>
+              <w:left w:w="108" w:type="dxa"/>
+            </w:tcMar>
+          </w:tcPr>
+          <w:p>
+            <w:pPr>
+              <w:pStyle w:val="Normal"/>
+              <w:spacing w:lineRule="auto" w:line="240" w:before="0" w:after="0"/>
+              <w:rPr/>
+            </w:pPr>
+            <w:r>
+              <w:rPr/>
+            </w:r>
+          </w:p>
+        </w:tc>
         <w:tc>
           <w:tcPr>
             <w:tcW w:w="1870" w:type="dxa"/>
-          </w:tcPr>
-          <w:p/>
+            <w:tcBorders/>
+            <w:shd w:fill="auto" w:val="clear"/>
+            <w:tcMar>
+              <w:left w:w="108" w:type="dxa"/>
+            </w:tcMar>
+          </w:tcPr>
+          <w:p>
+            <w:pPr>
+              <w:pStyle w:val="Normal"/>
+              <w:spacing w:lineRule="auto" w:line="240" w:before="0" w:after="0"/>
+              <w:rPr/>
+            </w:pPr>
+            <w:r>
+              <w:rPr/>
+            </w:r>
+          </w:p>
         </w:tc>
         <w:tc>
           <w:tcPr>
             <w:tcW w:w="1870" w:type="dxa"/>
-          </w:tcPr>
-          <w:p/>
+            <w:tcBorders/>
+            <w:shd w:fill="auto" w:val="clear"/>
+            <w:tcMar>
+              <w:left w:w="108" w:type="dxa"/>
+            </w:tcMar>
+          </w:tcPr>
+          <w:p>
+            <w:pPr>
+              <w:pStyle w:val="Normal"/>
+              <w:spacing w:lineRule="auto" w:line="240" w:before="0" w:after="0"/>
+              <w:rPr/>
+            </w:pPr>
+            <w:r>
+              <w:rPr/>
+            </w:r>
+          </w:p>
         </w:tc>
         <w:tc>
           <w:tcPr>
             <w:tcW w:w="1870" w:type="dxa"/>
-          </w:tcPr>
-          <w:p/>
+            <w:tcBorders/>
+            <w:shd w:fill="auto" w:val="clear"/>
+            <w:tcMar>
+              <w:left w:w="108" w:type="dxa"/>
+            </w:tcMar>
+          </w:tcPr>
+          <w:p>
+            <w:pPr>
+              <w:pStyle w:val="Normal"/>
+              <w:spacing w:lineRule="auto" w:line="240" w:before="0" w:after="0"/>
+              <w:rPr/>
+            </w:pPr>
+            <w:r>
+              <w:rPr/>
+            </w:r>
+          </w:p>
         </w:tc>
         <w:tc>
           <w:tcPr>
             <w:tcW w:w="1870" w:type="dxa"/>
-          </w:tcPr>
-          <w:p/>
-        </w:tc>
-        <w:tc>
-          <w:tcPr>
-            <w:tcW w:w="1870" w:type="dxa"/>
-          </w:tcPr>
-          <w:p/>
+            <w:tcBorders/>
+            <w:shd w:fill="auto" w:val="clear"/>
+            <w:tcMar>
+              <w:left w:w="108" w:type="dxa"/>
+            </w:tcMar>
+          </w:tcPr>
+          <w:p>
+            <w:pPr>
+              <w:pStyle w:val="Normal"/>
+              <w:spacing w:lineRule="auto" w:line="240" w:before="0" w:after="0"/>
+              <w:rPr/>
+            </w:pPr>
+            <w:r>
+              <w:rPr/>
+            </w:r>
+          </w:p>
         </w:tc>
       </w:tr>
       <w:tr>
+        <w:trPr/>
+        <w:tc>
+          <w:tcPr>
+            <w:tcW w:w="1869" w:type="dxa"/>
+            <w:tcBorders/>
+            <w:shd w:fill="auto" w:val="clear"/>
+            <w:tcMar>
+              <w:left w:w="108" w:type="dxa"/>
+            </w:tcMar>
+          </w:tcPr>
+          <w:p>
+            <w:pPr>
+              <w:pStyle w:val="Normal"/>
+              <w:spacing w:lineRule="auto" w:line="240" w:before="0" w:after="0"/>
+              <w:rPr/>
+            </w:pPr>
+            <w:r>
+              <w:rPr/>
+            </w:r>
+          </w:p>
+        </w:tc>
         <w:tc>
           <w:tcPr>
             <w:tcW w:w="1870" w:type="dxa"/>
-          </w:tcPr>
-          <w:p/>
+            <w:tcBorders/>
+            <w:shd w:fill="auto" w:val="clear"/>
+            <w:tcMar>
+              <w:left w:w="108" w:type="dxa"/>
+            </w:tcMar>
+          </w:tcPr>
+          <w:p>
+            <w:pPr>
+              <w:pStyle w:val="Normal"/>
+              <w:spacing w:lineRule="auto" w:line="240" w:before="0" w:after="0"/>
+              <w:rPr/>
+            </w:pPr>
+            <w:r>
+              <w:rPr/>
+            </w:r>
+          </w:p>
         </w:tc>
         <w:tc>
           <w:tcPr>
             <w:tcW w:w="1870" w:type="dxa"/>
-          </w:tcPr>
-          <w:p/>
+            <w:tcBorders/>
+            <w:shd w:fill="auto" w:val="clear"/>
+            <w:tcMar>
+              <w:left w:w="108" w:type="dxa"/>
+            </w:tcMar>
+          </w:tcPr>
+          <w:p>
+            <w:pPr>
+              <w:pStyle w:val="Normal"/>
+              <w:spacing w:lineRule="auto" w:line="240" w:before="0" w:after="0"/>
+              <w:rPr/>
+            </w:pPr>
+            <w:r>
+              <w:rPr/>
+            </w:r>
+          </w:p>
         </w:tc>
         <w:tc>
           <w:tcPr>
             <w:tcW w:w="1870" w:type="dxa"/>
-          </w:tcPr>
-          <w:p/>
+            <w:tcBorders/>
+            <w:shd w:fill="auto" w:val="clear"/>
+            <w:tcMar>
+              <w:left w:w="108" w:type="dxa"/>
+            </w:tcMar>
+          </w:tcPr>
+          <w:p>
+            <w:pPr>
+              <w:pStyle w:val="Normal"/>
+              <w:spacing w:lineRule="auto" w:line="240" w:before="0" w:after="0"/>
+              <w:rPr/>
+            </w:pPr>
+            <w:r>
+              <w:rPr/>
+            </w:r>
+          </w:p>
         </w:tc>
         <w:tc>
           <w:tcPr>
             <w:tcW w:w="1870" w:type="dxa"/>
-          </w:tcPr>
-          <w:p/>
-        </w:tc>
-        <w:tc>
-          <w:tcPr>
-            <w:tcW w:w="1870" w:type="dxa"/>
-          </w:tcPr>
-          <w:p/>
+            <w:tcBorders/>
+            <w:shd w:fill="auto" w:val="clear"/>
+            <w:tcMar>
+              <w:left w:w="108" w:type="dxa"/>
+            </w:tcMar>
+          </w:tcPr>
+          <w:p>
+            <w:pPr>
+              <w:pStyle w:val="Normal"/>
+              <w:spacing w:lineRule="auto" w:line="240" w:before="0" w:after="0"/>
+              <w:rPr/>
+            </w:pPr>
+            <w:r>
+              <w:rPr/>
+            </w:r>
+          </w:p>
         </w:tc>
       </w:tr>
     </w:tbl>
-    <w:p/>
     <w:p>
+      <w:pPr>
+        <w:pStyle w:val="Normal"/>
+        <w:rPr/>
+      </w:pPr>
       <w:r>
+        <w:rPr/>
+      </w:r>
+    </w:p>
+    <w:p>
+      <w:pPr>
+        <w:pStyle w:val="Normal"/>
+        <w:rPr/>
+      </w:pPr>
+      <w:r>
+        <w:rPr/>
         <w:t>Pair Programming Evidence:</w:t>
       </w:r>
     </w:p>
@@ -755,7 +1689,15 @@
       <w:tblPr>
         <w:tblStyle w:val="TableGrid"/>
         <w:tblW w:w="9350" w:type="dxa"/>
-        <w:tblLook w:val="04A0" w:firstRow="1" w:lastRow="0" w:firstColumn="1" w:lastColumn="0" w:noHBand="0" w:noVBand="1"/>
+        <w:jc w:val="left"/>
+        <w:tblInd w:w="0" w:type="dxa"/>
+        <w:tblCellMar>
+          <w:top w:w="0" w:type="dxa"/>
+          <w:left w:w="108" w:type="dxa"/>
+          <w:bottom w:w="0" w:type="dxa"/>
+          <w:right w:w="108" w:type="dxa"/>
+        </w:tblCellMar>
+        <w:tblLook w:noVBand="1" w:val="04a0" w:noHBand="0" w:lastColumn="0" w:firstColumn="1" w:lastRow="0" w:firstRow="1"/>
       </w:tblPr>
       <w:tblGrid>
         <w:gridCol w:w="3055"/>
@@ -763,18 +1705,27 @@
         <w:gridCol w:w="2785"/>
       </w:tblGrid>
       <w:tr>
+        <w:trPr/>
         <w:tc>
           <w:tcPr>
             <w:tcW w:w="3055" w:type="dxa"/>
-          </w:tcPr>
-          <w:p>
-            <w:pPr>
+            <w:tcBorders/>
+            <w:shd w:fill="auto" w:val="clear"/>
+            <w:tcMar>
+              <w:left w:w="108" w:type="dxa"/>
+            </w:tcMar>
+          </w:tcPr>
+          <w:p>
+            <w:pPr>
+              <w:pStyle w:val="Normal"/>
+              <w:spacing w:lineRule="auto" w:line="240" w:before="0" w:after="0"/>
               <w:rPr>
                 <w:sz w:val="16"/>
                 <w:szCs w:val="16"/>
               </w:rPr>
             </w:pPr>
             <w:r>
+              <w:rPr/>
               <w:t>Pair of Programmers</w:t>
             </w:r>
           </w:p>
@@ -782,15 +1733,23 @@
         <w:tc>
           <w:tcPr>
             <w:tcW w:w="3510" w:type="dxa"/>
-          </w:tcPr>
-          <w:p>
-            <w:pPr>
+            <w:tcBorders/>
+            <w:shd w:fill="auto" w:val="clear"/>
+            <w:tcMar>
+              <w:left w:w="108" w:type="dxa"/>
+            </w:tcMar>
+          </w:tcPr>
+          <w:p>
+            <w:pPr>
+              <w:pStyle w:val="Normal"/>
+              <w:spacing w:lineRule="auto" w:line="240" w:before="0" w:after="0"/>
               <w:rPr>
                 <w:sz w:val="16"/>
                 <w:szCs w:val="16"/>
               </w:rPr>
             </w:pPr>
             <w:r>
+              <w:rPr/>
               <w:t>Task</w:t>
             </w:r>
           </w:p>
@@ -798,158 +1757,483 @@
         <w:tc>
           <w:tcPr>
             <w:tcW w:w="2785" w:type="dxa"/>
-          </w:tcPr>
-          <w:p>
-            <w:r>
+            <w:tcBorders/>
+            <w:shd w:fill="auto" w:val="clear"/>
+            <w:tcMar>
+              <w:left w:w="108" w:type="dxa"/>
+            </w:tcMar>
+          </w:tcPr>
+          <w:p>
+            <w:pPr>
+              <w:pStyle w:val="Normal"/>
+              <w:spacing w:lineRule="auto" w:line="240" w:before="0" w:after="0"/>
+              <w:rPr/>
+            </w:pPr>
+            <w:r>
+              <w:rPr/>
               <w:t>Evidence Photo Commit SHA</w:t>
             </w:r>
           </w:p>
         </w:tc>
       </w:tr>
       <w:tr>
+        <w:trPr/>
         <w:tc>
           <w:tcPr>
             <w:tcW w:w="3055" w:type="dxa"/>
-          </w:tcPr>
-          <w:p/>
+            <w:tcBorders/>
+            <w:shd w:fill="auto" w:val="clear"/>
+            <w:tcMar>
+              <w:left w:w="108" w:type="dxa"/>
+            </w:tcMar>
+          </w:tcPr>
+          <w:p>
+            <w:pPr>
+              <w:pStyle w:val="Normal"/>
+              <w:spacing w:lineRule="auto" w:line="240" w:before="0" w:after="0"/>
+              <w:rPr/>
+            </w:pPr>
+            <w:r>
+              <w:rPr/>
+            </w:r>
+          </w:p>
         </w:tc>
         <w:tc>
           <w:tcPr>
             <w:tcW w:w="3510" w:type="dxa"/>
-          </w:tcPr>
-          <w:p/>
+            <w:tcBorders/>
+            <w:shd w:fill="auto" w:val="clear"/>
+            <w:tcMar>
+              <w:left w:w="108" w:type="dxa"/>
+            </w:tcMar>
+          </w:tcPr>
+          <w:p>
+            <w:pPr>
+              <w:pStyle w:val="Normal"/>
+              <w:spacing w:lineRule="auto" w:line="240" w:before="0" w:after="0"/>
+              <w:rPr/>
+            </w:pPr>
+            <w:r>
+              <w:rPr/>
+            </w:r>
+          </w:p>
         </w:tc>
         <w:tc>
           <w:tcPr>
             <w:tcW w:w="2785" w:type="dxa"/>
-          </w:tcPr>
-          <w:p/>
+            <w:tcBorders/>
+            <w:shd w:fill="auto" w:val="clear"/>
+            <w:tcMar>
+              <w:left w:w="108" w:type="dxa"/>
+            </w:tcMar>
+          </w:tcPr>
+          <w:p>
+            <w:pPr>
+              <w:pStyle w:val="Normal"/>
+              <w:spacing w:lineRule="auto" w:line="240" w:before="0" w:after="0"/>
+              <w:rPr/>
+            </w:pPr>
+            <w:r>
+              <w:rPr/>
+            </w:r>
+          </w:p>
         </w:tc>
       </w:tr>
       <w:tr>
+        <w:trPr/>
         <w:tc>
           <w:tcPr>
             <w:tcW w:w="3055" w:type="dxa"/>
-          </w:tcPr>
-          <w:p/>
+            <w:tcBorders/>
+            <w:shd w:fill="auto" w:val="clear"/>
+            <w:tcMar>
+              <w:left w:w="108" w:type="dxa"/>
+            </w:tcMar>
+          </w:tcPr>
+          <w:p>
+            <w:pPr>
+              <w:pStyle w:val="Normal"/>
+              <w:spacing w:lineRule="auto" w:line="240" w:before="0" w:after="0"/>
+              <w:rPr/>
+            </w:pPr>
+            <w:r>
+              <w:rPr/>
+            </w:r>
+          </w:p>
         </w:tc>
         <w:tc>
           <w:tcPr>
             <w:tcW w:w="3510" w:type="dxa"/>
-          </w:tcPr>
-          <w:p/>
+            <w:tcBorders/>
+            <w:shd w:fill="auto" w:val="clear"/>
+            <w:tcMar>
+              <w:left w:w="108" w:type="dxa"/>
+            </w:tcMar>
+          </w:tcPr>
+          <w:p>
+            <w:pPr>
+              <w:pStyle w:val="Normal"/>
+              <w:spacing w:lineRule="auto" w:line="240" w:before="0" w:after="0"/>
+              <w:rPr/>
+            </w:pPr>
+            <w:r>
+              <w:rPr/>
+            </w:r>
+          </w:p>
         </w:tc>
         <w:tc>
           <w:tcPr>
             <w:tcW w:w="2785" w:type="dxa"/>
-          </w:tcPr>
-          <w:p/>
+            <w:tcBorders/>
+            <w:shd w:fill="auto" w:val="clear"/>
+            <w:tcMar>
+              <w:left w:w="108" w:type="dxa"/>
+            </w:tcMar>
+          </w:tcPr>
+          <w:p>
+            <w:pPr>
+              <w:pStyle w:val="Normal"/>
+              <w:spacing w:lineRule="auto" w:line="240" w:before="0" w:after="0"/>
+              <w:rPr/>
+            </w:pPr>
+            <w:r>
+              <w:rPr/>
+            </w:r>
+          </w:p>
         </w:tc>
       </w:tr>
       <w:tr>
+        <w:trPr/>
         <w:tc>
           <w:tcPr>
             <w:tcW w:w="3055" w:type="dxa"/>
-          </w:tcPr>
-          <w:p/>
+            <w:tcBorders/>
+            <w:shd w:fill="auto" w:val="clear"/>
+            <w:tcMar>
+              <w:left w:w="108" w:type="dxa"/>
+            </w:tcMar>
+          </w:tcPr>
+          <w:p>
+            <w:pPr>
+              <w:pStyle w:val="Normal"/>
+              <w:spacing w:lineRule="auto" w:line="240" w:before="0" w:after="0"/>
+              <w:rPr/>
+            </w:pPr>
+            <w:r>
+              <w:rPr/>
+            </w:r>
+          </w:p>
         </w:tc>
         <w:tc>
           <w:tcPr>
             <w:tcW w:w="3510" w:type="dxa"/>
-          </w:tcPr>
-          <w:p/>
+            <w:tcBorders/>
+            <w:shd w:fill="auto" w:val="clear"/>
+            <w:tcMar>
+              <w:left w:w="108" w:type="dxa"/>
+            </w:tcMar>
+          </w:tcPr>
+          <w:p>
+            <w:pPr>
+              <w:pStyle w:val="Normal"/>
+              <w:spacing w:lineRule="auto" w:line="240" w:before="0" w:after="0"/>
+              <w:rPr/>
+            </w:pPr>
+            <w:r>
+              <w:rPr/>
+            </w:r>
+          </w:p>
         </w:tc>
         <w:tc>
           <w:tcPr>
             <w:tcW w:w="2785" w:type="dxa"/>
-          </w:tcPr>
-          <w:p/>
+            <w:tcBorders/>
+            <w:shd w:fill="auto" w:val="clear"/>
+            <w:tcMar>
+              <w:left w:w="108" w:type="dxa"/>
+            </w:tcMar>
+          </w:tcPr>
+          <w:p>
+            <w:pPr>
+              <w:pStyle w:val="Normal"/>
+              <w:spacing w:lineRule="auto" w:line="240" w:before="0" w:after="0"/>
+              <w:rPr/>
+            </w:pPr>
+            <w:r>
+              <w:rPr/>
+            </w:r>
+          </w:p>
         </w:tc>
       </w:tr>
       <w:tr>
+        <w:trPr/>
         <w:tc>
           <w:tcPr>
             <w:tcW w:w="3055" w:type="dxa"/>
-          </w:tcPr>
-          <w:p/>
+            <w:tcBorders/>
+            <w:shd w:fill="auto" w:val="clear"/>
+            <w:tcMar>
+              <w:left w:w="108" w:type="dxa"/>
+            </w:tcMar>
+          </w:tcPr>
+          <w:p>
+            <w:pPr>
+              <w:pStyle w:val="Normal"/>
+              <w:spacing w:lineRule="auto" w:line="240" w:before="0" w:after="0"/>
+              <w:rPr/>
+            </w:pPr>
+            <w:r>
+              <w:rPr/>
+            </w:r>
+          </w:p>
         </w:tc>
         <w:tc>
           <w:tcPr>
             <w:tcW w:w="3510" w:type="dxa"/>
-          </w:tcPr>
-          <w:p/>
+            <w:tcBorders/>
+            <w:shd w:fill="auto" w:val="clear"/>
+            <w:tcMar>
+              <w:left w:w="108" w:type="dxa"/>
+            </w:tcMar>
+          </w:tcPr>
+          <w:p>
+            <w:pPr>
+              <w:pStyle w:val="Normal"/>
+              <w:spacing w:lineRule="auto" w:line="240" w:before="0" w:after="0"/>
+              <w:rPr/>
+            </w:pPr>
+            <w:r>
+              <w:rPr/>
+            </w:r>
+          </w:p>
         </w:tc>
         <w:tc>
           <w:tcPr>
             <w:tcW w:w="2785" w:type="dxa"/>
-          </w:tcPr>
-          <w:p/>
+            <w:tcBorders/>
+            <w:shd w:fill="auto" w:val="clear"/>
+            <w:tcMar>
+              <w:left w:w="108" w:type="dxa"/>
+            </w:tcMar>
+          </w:tcPr>
+          <w:p>
+            <w:pPr>
+              <w:pStyle w:val="Normal"/>
+              <w:spacing w:lineRule="auto" w:line="240" w:before="0" w:after="0"/>
+              <w:rPr/>
+            </w:pPr>
+            <w:r>
+              <w:rPr/>
+            </w:r>
+          </w:p>
         </w:tc>
       </w:tr>
       <w:tr>
+        <w:trPr/>
         <w:tc>
           <w:tcPr>
             <w:tcW w:w="3055" w:type="dxa"/>
-          </w:tcPr>
-          <w:p/>
+            <w:tcBorders/>
+            <w:shd w:fill="auto" w:val="clear"/>
+            <w:tcMar>
+              <w:left w:w="108" w:type="dxa"/>
+            </w:tcMar>
+          </w:tcPr>
+          <w:p>
+            <w:pPr>
+              <w:pStyle w:val="Normal"/>
+              <w:spacing w:lineRule="auto" w:line="240" w:before="0" w:after="0"/>
+              <w:rPr/>
+            </w:pPr>
+            <w:r>
+              <w:rPr/>
+            </w:r>
+          </w:p>
         </w:tc>
         <w:tc>
           <w:tcPr>
             <w:tcW w:w="3510" w:type="dxa"/>
-          </w:tcPr>
-          <w:p/>
+            <w:tcBorders/>
+            <w:shd w:fill="auto" w:val="clear"/>
+            <w:tcMar>
+              <w:left w:w="108" w:type="dxa"/>
+            </w:tcMar>
+          </w:tcPr>
+          <w:p>
+            <w:pPr>
+              <w:pStyle w:val="Normal"/>
+              <w:spacing w:lineRule="auto" w:line="240" w:before="0" w:after="0"/>
+              <w:rPr/>
+            </w:pPr>
+            <w:r>
+              <w:rPr/>
+            </w:r>
+          </w:p>
         </w:tc>
         <w:tc>
           <w:tcPr>
             <w:tcW w:w="2785" w:type="dxa"/>
-          </w:tcPr>
-          <w:p/>
+            <w:tcBorders/>
+            <w:shd w:fill="auto" w:val="clear"/>
+            <w:tcMar>
+              <w:left w:w="108" w:type="dxa"/>
+            </w:tcMar>
+          </w:tcPr>
+          <w:p>
+            <w:pPr>
+              <w:pStyle w:val="Normal"/>
+              <w:spacing w:lineRule="auto" w:line="240" w:before="0" w:after="0"/>
+              <w:rPr/>
+            </w:pPr>
+            <w:r>
+              <w:rPr/>
+            </w:r>
+          </w:p>
         </w:tc>
       </w:tr>
       <w:tr>
+        <w:trPr/>
         <w:tc>
           <w:tcPr>
             <w:tcW w:w="3055" w:type="dxa"/>
-          </w:tcPr>
-          <w:p/>
+            <w:tcBorders/>
+            <w:shd w:fill="auto" w:val="clear"/>
+            <w:tcMar>
+              <w:left w:w="108" w:type="dxa"/>
+            </w:tcMar>
+          </w:tcPr>
+          <w:p>
+            <w:pPr>
+              <w:pStyle w:val="Normal"/>
+              <w:spacing w:lineRule="auto" w:line="240" w:before="0" w:after="0"/>
+              <w:rPr/>
+            </w:pPr>
+            <w:r>
+              <w:rPr/>
+            </w:r>
+          </w:p>
         </w:tc>
         <w:tc>
           <w:tcPr>
             <w:tcW w:w="3510" w:type="dxa"/>
-          </w:tcPr>
-          <w:p/>
+            <w:tcBorders/>
+            <w:shd w:fill="auto" w:val="clear"/>
+            <w:tcMar>
+              <w:left w:w="108" w:type="dxa"/>
+            </w:tcMar>
+          </w:tcPr>
+          <w:p>
+            <w:pPr>
+              <w:pStyle w:val="Normal"/>
+              <w:spacing w:lineRule="auto" w:line="240" w:before="0" w:after="0"/>
+              <w:rPr/>
+            </w:pPr>
+            <w:r>
+              <w:rPr/>
+            </w:r>
+          </w:p>
         </w:tc>
         <w:tc>
           <w:tcPr>
             <w:tcW w:w="2785" w:type="dxa"/>
-          </w:tcPr>
-          <w:p/>
+            <w:tcBorders/>
+            <w:shd w:fill="auto" w:val="clear"/>
+            <w:tcMar>
+              <w:left w:w="108" w:type="dxa"/>
+            </w:tcMar>
+          </w:tcPr>
+          <w:p>
+            <w:pPr>
+              <w:pStyle w:val="Normal"/>
+              <w:spacing w:lineRule="auto" w:line="240" w:before="0" w:after="0"/>
+              <w:rPr/>
+            </w:pPr>
+            <w:r>
+              <w:rPr/>
+            </w:r>
+          </w:p>
         </w:tc>
       </w:tr>
       <w:tr>
+        <w:trPr/>
         <w:tc>
           <w:tcPr>
             <w:tcW w:w="3055" w:type="dxa"/>
-          </w:tcPr>
-          <w:p/>
+            <w:tcBorders/>
+            <w:shd w:fill="auto" w:val="clear"/>
+            <w:tcMar>
+              <w:left w:w="108" w:type="dxa"/>
+            </w:tcMar>
+          </w:tcPr>
+          <w:p>
+            <w:pPr>
+              <w:pStyle w:val="Normal"/>
+              <w:spacing w:lineRule="auto" w:line="240" w:before="0" w:after="0"/>
+              <w:rPr/>
+            </w:pPr>
+            <w:r>
+              <w:rPr/>
+            </w:r>
+          </w:p>
         </w:tc>
         <w:tc>
           <w:tcPr>
             <w:tcW w:w="3510" w:type="dxa"/>
-          </w:tcPr>
-          <w:p/>
+            <w:tcBorders/>
+            <w:shd w:fill="auto" w:val="clear"/>
+            <w:tcMar>
+              <w:left w:w="108" w:type="dxa"/>
+            </w:tcMar>
+          </w:tcPr>
+          <w:p>
+            <w:pPr>
+              <w:pStyle w:val="Normal"/>
+              <w:spacing w:lineRule="auto" w:line="240" w:before="0" w:after="0"/>
+              <w:rPr/>
+            </w:pPr>
+            <w:r>
+              <w:rPr/>
+            </w:r>
+          </w:p>
         </w:tc>
         <w:tc>
           <w:tcPr>
             <w:tcW w:w="2785" w:type="dxa"/>
-          </w:tcPr>
-          <w:p/>
+            <w:tcBorders/>
+            <w:shd w:fill="auto" w:val="clear"/>
+            <w:tcMar>
+              <w:left w:w="108" w:type="dxa"/>
+            </w:tcMar>
+          </w:tcPr>
+          <w:p>
+            <w:pPr>
+              <w:pStyle w:val="Normal"/>
+              <w:spacing w:lineRule="auto" w:line="240" w:before="0" w:after="0"/>
+              <w:rPr/>
+            </w:pPr>
+            <w:r>
+              <w:rPr/>
+            </w:r>
+          </w:p>
         </w:tc>
       </w:tr>
     </w:tbl>
-    <w:p/>
     <w:p>
+      <w:pPr>
+        <w:pStyle w:val="Normal"/>
+        <w:rPr/>
+      </w:pPr>
       <w:r>
+        <w:rPr/>
+      </w:r>
+    </w:p>
+    <w:p>
+      <w:pPr>
+        <w:pStyle w:val="Normal"/>
+        <w:rPr/>
+      </w:pPr>
+      <w:r>
+        <w:rPr/>
         <w:t>Description of Refactoring Done (</w:t>
       </w:r>
       <w:r>
@@ -959,35 +2243,52 @@
         <w:t>every pair programming session must be accompanied by refactoring of some sort)</w:t>
       </w:r>
       <w:r>
+        <w:rPr/>
         <w:t>:</w:t>
       </w:r>
     </w:p>
     <w:tbl>
       <w:tblPr>
         <w:tblStyle w:val="TableGrid"/>
-        <w:tblW w:w="0" w:type="auto"/>
-        <w:tblLook w:val="04A0" w:firstRow="1" w:lastRow="0" w:firstColumn="1" w:lastColumn="0" w:noHBand="0" w:noVBand="1"/>
+        <w:tblW w:w="9350" w:type="dxa"/>
+        <w:jc w:val="left"/>
+        <w:tblInd w:w="0" w:type="dxa"/>
+        <w:tblCellMar>
+          <w:top w:w="0" w:type="dxa"/>
+          <w:left w:w="108" w:type="dxa"/>
+          <w:bottom w:w="0" w:type="dxa"/>
+          <w:right w:w="108" w:type="dxa"/>
+        </w:tblCellMar>
+        <w:tblLook w:noVBand="1" w:val="04a0" w:noHBand="0" w:lastColumn="0" w:firstColumn="1" w:lastRow="0" w:firstRow="1"/>
       </w:tblPr>
       <w:tblGrid>
-        <w:gridCol w:w="1705"/>
+        <w:gridCol w:w="1704"/>
         <w:gridCol w:w="1980"/>
         <w:gridCol w:w="3870"/>
         <w:gridCol w:w="1795"/>
       </w:tblGrid>
       <w:tr>
-        <w:tc>
-          <w:tcPr>
-            <w:tcW w:w="1705" w:type="dxa"/>
-          </w:tcPr>
-          <w:p>
-            <w:pPr>
+        <w:trPr/>
+        <w:tc>
+          <w:tcPr>
+            <w:tcW w:w="1704" w:type="dxa"/>
+            <w:tcBorders/>
+            <w:shd w:fill="auto" w:val="clear"/>
+            <w:tcMar>
+              <w:left w:w="108" w:type="dxa"/>
+            </w:tcMar>
+          </w:tcPr>
+          <w:p>
+            <w:pPr>
+              <w:pStyle w:val="Normal"/>
+              <w:spacing w:lineRule="auto" w:line="240" w:before="0" w:after="0"/>
               <w:rPr>
                 <w:sz w:val="16"/>
                 <w:szCs w:val="16"/>
               </w:rPr>
             </w:pPr>
             <w:r>
-              <w:lastRenderedPageBreak/>
+              <w:rPr/>
               <w:t>Refactoring Pair</w:t>
             </w:r>
           </w:p>
@@ -995,15 +2296,23 @@
         <w:tc>
           <w:tcPr>
             <w:tcW w:w="1980" w:type="dxa"/>
-          </w:tcPr>
-          <w:p>
-            <w:pPr>
+            <w:tcBorders/>
+            <w:shd w:fill="auto" w:val="clear"/>
+            <w:tcMar>
+              <w:left w:w="108" w:type="dxa"/>
+            </w:tcMar>
+          </w:tcPr>
+          <w:p>
+            <w:pPr>
+              <w:pStyle w:val="Normal"/>
+              <w:spacing w:lineRule="auto" w:line="240" w:before="0" w:after="0"/>
               <w:rPr>
                 <w:sz w:val="16"/>
                 <w:szCs w:val="16"/>
               </w:rPr>
             </w:pPr>
             <w:r>
+              <w:rPr/>
               <w:t>File Modified</w:t>
             </w:r>
             <w:r>
@@ -1011,36 +2320,30 @@
                 <w:sz w:val="16"/>
                 <w:szCs w:val="16"/>
               </w:rPr>
-              <w:t xml:space="preserve"> </w:t>
-            </w:r>
-            <w:r>
+              <w:t xml:space="preserve"> (FILL OUT THIS FORM FOR EVERY FILE INDIVIDUALLY)</w:t>
+            </w:r>
+          </w:p>
+        </w:tc>
+        <w:tc>
+          <w:tcPr>
+            <w:tcW w:w="3870" w:type="dxa"/>
+            <w:tcBorders/>
+            <w:shd w:fill="auto" w:val="clear"/>
+            <w:tcMar>
+              <w:left w:w="108" w:type="dxa"/>
+            </w:tcMar>
+          </w:tcPr>
+          <w:p>
+            <w:pPr>
+              <w:pStyle w:val="Normal"/>
+              <w:spacing w:lineRule="auto" w:line="240" w:before="0" w:after="0"/>
               <w:rPr>
                 <w:sz w:val="16"/>
                 <w:szCs w:val="16"/>
               </w:rPr>
-              <w:t>(</w:t>
-            </w:r>
-            <w:r>
-              <w:rPr>
-                <w:sz w:val="16"/>
-                <w:szCs w:val="16"/>
-              </w:rPr>
-              <w:t>FILL OUT THIS FORM FOR EVERY FILE INDIVIDUALLY)</w:t>
-            </w:r>
-          </w:p>
-        </w:tc>
-        <w:tc>
-          <w:tcPr>
-            <w:tcW w:w="3870" w:type="dxa"/>
-          </w:tcPr>
-          <w:p>
-            <w:pPr>
-              <w:rPr>
-                <w:sz w:val="16"/>
-                <w:szCs w:val="16"/>
-              </w:rPr>
-            </w:pPr>
-            <w:r>
+            </w:pPr>
+            <w:r>
+              <w:rPr/>
               <w:t>Description of Refactor</w:t>
             </w:r>
           </w:p>
@@ -1048,249 +2351,689 @@
         <w:tc>
           <w:tcPr>
             <w:tcW w:w="1795" w:type="dxa"/>
-          </w:tcPr>
-          <w:p>
-            <w:r>
+            <w:tcBorders/>
+            <w:shd w:fill="auto" w:val="clear"/>
+            <w:tcMar>
+              <w:left w:w="108" w:type="dxa"/>
+            </w:tcMar>
+          </w:tcPr>
+          <w:p>
+            <w:pPr>
+              <w:pStyle w:val="Normal"/>
+              <w:spacing w:lineRule="auto" w:line="240" w:before="0" w:after="0"/>
+              <w:rPr/>
+            </w:pPr>
+            <w:r>
+              <w:rPr/>
               <w:t>Commit SHA</w:t>
             </w:r>
           </w:p>
         </w:tc>
       </w:tr>
       <w:tr>
-        <w:tc>
-          <w:tcPr>
-            <w:tcW w:w="1705" w:type="dxa"/>
-          </w:tcPr>
-          <w:p/>
+        <w:trPr/>
+        <w:tc>
+          <w:tcPr>
+            <w:tcW w:w="1704" w:type="dxa"/>
+            <w:tcBorders/>
+            <w:shd w:fill="auto" w:val="clear"/>
+            <w:tcMar>
+              <w:left w:w="108" w:type="dxa"/>
+            </w:tcMar>
+          </w:tcPr>
+          <w:p>
+            <w:pPr>
+              <w:pStyle w:val="Normal"/>
+              <w:spacing w:lineRule="auto" w:line="240" w:before="0" w:after="0"/>
+              <w:rPr/>
+            </w:pPr>
+            <w:r>
+              <w:rPr/>
+            </w:r>
+          </w:p>
         </w:tc>
         <w:tc>
           <w:tcPr>
             <w:tcW w:w="1980" w:type="dxa"/>
-          </w:tcPr>
-          <w:p/>
+            <w:tcBorders/>
+            <w:shd w:fill="auto" w:val="clear"/>
+            <w:tcMar>
+              <w:left w:w="108" w:type="dxa"/>
+            </w:tcMar>
+          </w:tcPr>
+          <w:p>
+            <w:pPr>
+              <w:pStyle w:val="Normal"/>
+              <w:spacing w:lineRule="auto" w:line="240" w:before="0" w:after="0"/>
+              <w:rPr/>
+            </w:pPr>
+            <w:r>
+              <w:rPr/>
+            </w:r>
+          </w:p>
         </w:tc>
         <w:tc>
           <w:tcPr>
             <w:tcW w:w="3870" w:type="dxa"/>
-          </w:tcPr>
-          <w:p/>
+            <w:tcBorders/>
+            <w:shd w:fill="auto" w:val="clear"/>
+            <w:tcMar>
+              <w:left w:w="108" w:type="dxa"/>
+            </w:tcMar>
+          </w:tcPr>
+          <w:p>
+            <w:pPr>
+              <w:pStyle w:val="Normal"/>
+              <w:spacing w:lineRule="auto" w:line="240" w:before="0" w:after="0"/>
+              <w:rPr/>
+            </w:pPr>
+            <w:r>
+              <w:rPr/>
+            </w:r>
+          </w:p>
         </w:tc>
         <w:tc>
           <w:tcPr>
             <w:tcW w:w="1795" w:type="dxa"/>
-          </w:tcPr>
-          <w:p/>
+            <w:tcBorders/>
+            <w:shd w:fill="auto" w:val="clear"/>
+            <w:tcMar>
+              <w:left w:w="108" w:type="dxa"/>
+            </w:tcMar>
+          </w:tcPr>
+          <w:p>
+            <w:pPr>
+              <w:pStyle w:val="Normal"/>
+              <w:spacing w:lineRule="auto" w:line="240" w:before="0" w:after="0"/>
+              <w:rPr/>
+            </w:pPr>
+            <w:r>
+              <w:rPr/>
+            </w:r>
+          </w:p>
         </w:tc>
       </w:tr>
       <w:tr>
-        <w:tc>
-          <w:tcPr>
-            <w:tcW w:w="1705" w:type="dxa"/>
-          </w:tcPr>
-          <w:p/>
+        <w:trPr/>
+        <w:tc>
+          <w:tcPr>
+            <w:tcW w:w="1704" w:type="dxa"/>
+            <w:tcBorders/>
+            <w:shd w:fill="auto" w:val="clear"/>
+            <w:tcMar>
+              <w:left w:w="108" w:type="dxa"/>
+            </w:tcMar>
+          </w:tcPr>
+          <w:p>
+            <w:pPr>
+              <w:pStyle w:val="Normal"/>
+              <w:spacing w:lineRule="auto" w:line="240" w:before="0" w:after="0"/>
+              <w:rPr/>
+            </w:pPr>
+            <w:r>
+              <w:rPr/>
+            </w:r>
+          </w:p>
         </w:tc>
         <w:tc>
           <w:tcPr>
             <w:tcW w:w="1980" w:type="dxa"/>
-          </w:tcPr>
-          <w:p/>
+            <w:tcBorders/>
+            <w:shd w:fill="auto" w:val="clear"/>
+            <w:tcMar>
+              <w:left w:w="108" w:type="dxa"/>
+            </w:tcMar>
+          </w:tcPr>
+          <w:p>
+            <w:pPr>
+              <w:pStyle w:val="Normal"/>
+              <w:spacing w:lineRule="auto" w:line="240" w:before="0" w:after="0"/>
+              <w:rPr/>
+            </w:pPr>
+            <w:r>
+              <w:rPr/>
+            </w:r>
+          </w:p>
         </w:tc>
         <w:tc>
           <w:tcPr>
             <w:tcW w:w="3870" w:type="dxa"/>
-          </w:tcPr>
-          <w:p/>
+            <w:tcBorders/>
+            <w:shd w:fill="auto" w:val="clear"/>
+            <w:tcMar>
+              <w:left w:w="108" w:type="dxa"/>
+            </w:tcMar>
+          </w:tcPr>
+          <w:p>
+            <w:pPr>
+              <w:pStyle w:val="Normal"/>
+              <w:spacing w:lineRule="auto" w:line="240" w:before="0" w:after="0"/>
+              <w:rPr/>
+            </w:pPr>
+            <w:r>
+              <w:rPr/>
+            </w:r>
+          </w:p>
         </w:tc>
         <w:tc>
           <w:tcPr>
             <w:tcW w:w="1795" w:type="dxa"/>
-          </w:tcPr>
-          <w:p/>
+            <w:tcBorders/>
+            <w:shd w:fill="auto" w:val="clear"/>
+            <w:tcMar>
+              <w:left w:w="108" w:type="dxa"/>
+            </w:tcMar>
+          </w:tcPr>
+          <w:p>
+            <w:pPr>
+              <w:pStyle w:val="Normal"/>
+              <w:spacing w:lineRule="auto" w:line="240" w:before="0" w:after="0"/>
+              <w:rPr/>
+            </w:pPr>
+            <w:r>
+              <w:rPr/>
+            </w:r>
+          </w:p>
         </w:tc>
       </w:tr>
       <w:tr>
-        <w:tc>
-          <w:tcPr>
-            <w:tcW w:w="1705" w:type="dxa"/>
-          </w:tcPr>
-          <w:p/>
+        <w:trPr/>
+        <w:tc>
+          <w:tcPr>
+            <w:tcW w:w="1704" w:type="dxa"/>
+            <w:tcBorders/>
+            <w:shd w:fill="auto" w:val="clear"/>
+            <w:tcMar>
+              <w:left w:w="108" w:type="dxa"/>
+            </w:tcMar>
+          </w:tcPr>
+          <w:p>
+            <w:pPr>
+              <w:pStyle w:val="Normal"/>
+              <w:spacing w:lineRule="auto" w:line="240" w:before="0" w:after="0"/>
+              <w:rPr/>
+            </w:pPr>
+            <w:r>
+              <w:rPr/>
+            </w:r>
+          </w:p>
         </w:tc>
         <w:tc>
           <w:tcPr>
             <w:tcW w:w="1980" w:type="dxa"/>
-          </w:tcPr>
-          <w:p/>
+            <w:tcBorders/>
+            <w:shd w:fill="auto" w:val="clear"/>
+            <w:tcMar>
+              <w:left w:w="108" w:type="dxa"/>
+            </w:tcMar>
+          </w:tcPr>
+          <w:p>
+            <w:pPr>
+              <w:pStyle w:val="Normal"/>
+              <w:spacing w:lineRule="auto" w:line="240" w:before="0" w:after="0"/>
+              <w:rPr/>
+            </w:pPr>
+            <w:r>
+              <w:rPr/>
+            </w:r>
+          </w:p>
         </w:tc>
         <w:tc>
           <w:tcPr>
             <w:tcW w:w="3870" w:type="dxa"/>
-          </w:tcPr>
-          <w:p/>
+            <w:tcBorders/>
+            <w:shd w:fill="auto" w:val="clear"/>
+            <w:tcMar>
+              <w:left w:w="108" w:type="dxa"/>
+            </w:tcMar>
+          </w:tcPr>
+          <w:p>
+            <w:pPr>
+              <w:pStyle w:val="Normal"/>
+              <w:spacing w:lineRule="auto" w:line="240" w:before="0" w:after="0"/>
+              <w:rPr/>
+            </w:pPr>
+            <w:r>
+              <w:rPr/>
+            </w:r>
+          </w:p>
         </w:tc>
         <w:tc>
           <w:tcPr>
             <w:tcW w:w="1795" w:type="dxa"/>
-          </w:tcPr>
-          <w:p/>
+            <w:tcBorders/>
+            <w:shd w:fill="auto" w:val="clear"/>
+            <w:tcMar>
+              <w:left w:w="108" w:type="dxa"/>
+            </w:tcMar>
+          </w:tcPr>
+          <w:p>
+            <w:pPr>
+              <w:pStyle w:val="Normal"/>
+              <w:spacing w:lineRule="auto" w:line="240" w:before="0" w:after="0"/>
+              <w:rPr/>
+            </w:pPr>
+            <w:r>
+              <w:rPr/>
+            </w:r>
+          </w:p>
         </w:tc>
       </w:tr>
       <w:tr>
-        <w:tc>
-          <w:tcPr>
-            <w:tcW w:w="1705" w:type="dxa"/>
-          </w:tcPr>
-          <w:p/>
+        <w:trPr/>
+        <w:tc>
+          <w:tcPr>
+            <w:tcW w:w="1704" w:type="dxa"/>
+            <w:tcBorders/>
+            <w:shd w:fill="auto" w:val="clear"/>
+            <w:tcMar>
+              <w:left w:w="108" w:type="dxa"/>
+            </w:tcMar>
+          </w:tcPr>
+          <w:p>
+            <w:pPr>
+              <w:pStyle w:val="Normal"/>
+              <w:spacing w:lineRule="auto" w:line="240" w:before="0" w:after="0"/>
+              <w:rPr/>
+            </w:pPr>
+            <w:r>
+              <w:rPr/>
+            </w:r>
+          </w:p>
         </w:tc>
         <w:tc>
           <w:tcPr>
             <w:tcW w:w="1980" w:type="dxa"/>
-          </w:tcPr>
-          <w:p/>
+            <w:tcBorders/>
+            <w:shd w:fill="auto" w:val="clear"/>
+            <w:tcMar>
+              <w:left w:w="108" w:type="dxa"/>
+            </w:tcMar>
+          </w:tcPr>
+          <w:p>
+            <w:pPr>
+              <w:pStyle w:val="Normal"/>
+              <w:spacing w:lineRule="auto" w:line="240" w:before="0" w:after="0"/>
+              <w:rPr/>
+            </w:pPr>
+            <w:r>
+              <w:rPr/>
+            </w:r>
+          </w:p>
         </w:tc>
         <w:tc>
           <w:tcPr>
             <w:tcW w:w="3870" w:type="dxa"/>
-          </w:tcPr>
-          <w:p/>
+            <w:tcBorders/>
+            <w:shd w:fill="auto" w:val="clear"/>
+            <w:tcMar>
+              <w:left w:w="108" w:type="dxa"/>
+            </w:tcMar>
+          </w:tcPr>
+          <w:p>
+            <w:pPr>
+              <w:pStyle w:val="Normal"/>
+              <w:spacing w:lineRule="auto" w:line="240" w:before="0" w:after="0"/>
+              <w:rPr/>
+            </w:pPr>
+            <w:r>
+              <w:rPr/>
+            </w:r>
+          </w:p>
         </w:tc>
         <w:tc>
           <w:tcPr>
             <w:tcW w:w="1795" w:type="dxa"/>
-          </w:tcPr>
-          <w:p/>
+            <w:tcBorders/>
+            <w:shd w:fill="auto" w:val="clear"/>
+            <w:tcMar>
+              <w:left w:w="108" w:type="dxa"/>
+            </w:tcMar>
+          </w:tcPr>
+          <w:p>
+            <w:pPr>
+              <w:pStyle w:val="Normal"/>
+              <w:spacing w:lineRule="auto" w:line="240" w:before="0" w:after="0"/>
+              <w:rPr/>
+            </w:pPr>
+            <w:r>
+              <w:rPr/>
+            </w:r>
+          </w:p>
         </w:tc>
       </w:tr>
       <w:tr>
-        <w:tc>
-          <w:tcPr>
-            <w:tcW w:w="1705" w:type="dxa"/>
-          </w:tcPr>
-          <w:p/>
+        <w:trPr/>
+        <w:tc>
+          <w:tcPr>
+            <w:tcW w:w="1704" w:type="dxa"/>
+            <w:tcBorders/>
+            <w:shd w:fill="auto" w:val="clear"/>
+            <w:tcMar>
+              <w:left w:w="108" w:type="dxa"/>
+            </w:tcMar>
+          </w:tcPr>
+          <w:p>
+            <w:pPr>
+              <w:pStyle w:val="Normal"/>
+              <w:spacing w:lineRule="auto" w:line="240" w:before="0" w:after="0"/>
+              <w:rPr/>
+            </w:pPr>
+            <w:r>
+              <w:rPr/>
+            </w:r>
+          </w:p>
         </w:tc>
         <w:tc>
           <w:tcPr>
             <w:tcW w:w="1980" w:type="dxa"/>
-          </w:tcPr>
-          <w:p/>
+            <w:tcBorders/>
+            <w:shd w:fill="auto" w:val="clear"/>
+            <w:tcMar>
+              <w:left w:w="108" w:type="dxa"/>
+            </w:tcMar>
+          </w:tcPr>
+          <w:p>
+            <w:pPr>
+              <w:pStyle w:val="Normal"/>
+              <w:spacing w:lineRule="auto" w:line="240" w:before="0" w:after="0"/>
+              <w:rPr/>
+            </w:pPr>
+            <w:r>
+              <w:rPr/>
+            </w:r>
+          </w:p>
         </w:tc>
         <w:tc>
           <w:tcPr>
             <w:tcW w:w="3870" w:type="dxa"/>
-          </w:tcPr>
-          <w:p/>
+            <w:tcBorders/>
+            <w:shd w:fill="auto" w:val="clear"/>
+            <w:tcMar>
+              <w:left w:w="108" w:type="dxa"/>
+            </w:tcMar>
+          </w:tcPr>
+          <w:p>
+            <w:pPr>
+              <w:pStyle w:val="Normal"/>
+              <w:spacing w:lineRule="auto" w:line="240" w:before="0" w:after="0"/>
+              <w:rPr/>
+            </w:pPr>
+            <w:r>
+              <w:rPr/>
+            </w:r>
+          </w:p>
         </w:tc>
         <w:tc>
           <w:tcPr>
             <w:tcW w:w="1795" w:type="dxa"/>
-          </w:tcPr>
-          <w:p/>
+            <w:tcBorders/>
+            <w:shd w:fill="auto" w:val="clear"/>
+            <w:tcMar>
+              <w:left w:w="108" w:type="dxa"/>
+            </w:tcMar>
+          </w:tcPr>
+          <w:p>
+            <w:pPr>
+              <w:pStyle w:val="Normal"/>
+              <w:spacing w:lineRule="auto" w:line="240" w:before="0" w:after="0"/>
+              <w:rPr/>
+            </w:pPr>
+            <w:r>
+              <w:rPr/>
+            </w:r>
+          </w:p>
         </w:tc>
       </w:tr>
       <w:tr>
-        <w:tc>
-          <w:tcPr>
-            <w:tcW w:w="1705" w:type="dxa"/>
-          </w:tcPr>
-          <w:p/>
+        <w:trPr/>
+        <w:tc>
+          <w:tcPr>
+            <w:tcW w:w="1704" w:type="dxa"/>
+            <w:tcBorders/>
+            <w:shd w:fill="auto" w:val="clear"/>
+            <w:tcMar>
+              <w:left w:w="108" w:type="dxa"/>
+            </w:tcMar>
+          </w:tcPr>
+          <w:p>
+            <w:pPr>
+              <w:pStyle w:val="Normal"/>
+              <w:spacing w:lineRule="auto" w:line="240" w:before="0" w:after="0"/>
+              <w:rPr/>
+            </w:pPr>
+            <w:r>
+              <w:rPr/>
+            </w:r>
+          </w:p>
         </w:tc>
         <w:tc>
           <w:tcPr>
             <w:tcW w:w="1980" w:type="dxa"/>
-          </w:tcPr>
-          <w:p/>
+            <w:tcBorders/>
+            <w:shd w:fill="auto" w:val="clear"/>
+            <w:tcMar>
+              <w:left w:w="108" w:type="dxa"/>
+            </w:tcMar>
+          </w:tcPr>
+          <w:p>
+            <w:pPr>
+              <w:pStyle w:val="Normal"/>
+              <w:spacing w:lineRule="auto" w:line="240" w:before="0" w:after="0"/>
+              <w:rPr/>
+            </w:pPr>
+            <w:r>
+              <w:rPr/>
+            </w:r>
+          </w:p>
         </w:tc>
         <w:tc>
           <w:tcPr>
             <w:tcW w:w="3870" w:type="dxa"/>
-          </w:tcPr>
-          <w:p/>
+            <w:tcBorders/>
+            <w:shd w:fill="auto" w:val="clear"/>
+            <w:tcMar>
+              <w:left w:w="108" w:type="dxa"/>
+            </w:tcMar>
+          </w:tcPr>
+          <w:p>
+            <w:pPr>
+              <w:pStyle w:val="Normal"/>
+              <w:spacing w:lineRule="auto" w:line="240" w:before="0" w:after="0"/>
+              <w:rPr/>
+            </w:pPr>
+            <w:r>
+              <w:rPr/>
+            </w:r>
+          </w:p>
         </w:tc>
         <w:tc>
           <w:tcPr>
             <w:tcW w:w="1795" w:type="dxa"/>
-          </w:tcPr>
-          <w:p/>
+            <w:tcBorders/>
+            <w:shd w:fill="auto" w:val="clear"/>
+            <w:tcMar>
+              <w:left w:w="108" w:type="dxa"/>
+            </w:tcMar>
+          </w:tcPr>
+          <w:p>
+            <w:pPr>
+              <w:pStyle w:val="Normal"/>
+              <w:spacing w:lineRule="auto" w:line="240" w:before="0" w:after="0"/>
+              <w:rPr/>
+            </w:pPr>
+            <w:r>
+              <w:rPr/>
+            </w:r>
+          </w:p>
         </w:tc>
       </w:tr>
       <w:tr>
-        <w:tc>
-          <w:tcPr>
-            <w:tcW w:w="1705" w:type="dxa"/>
-          </w:tcPr>
-          <w:p/>
+        <w:trPr/>
+        <w:tc>
+          <w:tcPr>
+            <w:tcW w:w="1704" w:type="dxa"/>
+            <w:tcBorders/>
+            <w:shd w:fill="auto" w:val="clear"/>
+            <w:tcMar>
+              <w:left w:w="108" w:type="dxa"/>
+            </w:tcMar>
+          </w:tcPr>
+          <w:p>
+            <w:pPr>
+              <w:pStyle w:val="Normal"/>
+              <w:spacing w:lineRule="auto" w:line="240" w:before="0" w:after="0"/>
+              <w:rPr/>
+            </w:pPr>
+            <w:r>
+              <w:rPr/>
+            </w:r>
+          </w:p>
         </w:tc>
         <w:tc>
           <w:tcPr>
             <w:tcW w:w="1980" w:type="dxa"/>
-          </w:tcPr>
-          <w:p/>
+            <w:tcBorders/>
+            <w:shd w:fill="auto" w:val="clear"/>
+            <w:tcMar>
+              <w:left w:w="108" w:type="dxa"/>
+            </w:tcMar>
+          </w:tcPr>
+          <w:p>
+            <w:pPr>
+              <w:pStyle w:val="Normal"/>
+              <w:spacing w:lineRule="auto" w:line="240" w:before="0" w:after="0"/>
+              <w:rPr/>
+            </w:pPr>
+            <w:r>
+              <w:rPr/>
+            </w:r>
+          </w:p>
         </w:tc>
         <w:tc>
           <w:tcPr>
             <w:tcW w:w="3870" w:type="dxa"/>
-          </w:tcPr>
-          <w:p/>
+            <w:tcBorders/>
+            <w:shd w:fill="auto" w:val="clear"/>
+            <w:tcMar>
+              <w:left w:w="108" w:type="dxa"/>
+            </w:tcMar>
+          </w:tcPr>
+          <w:p>
+            <w:pPr>
+              <w:pStyle w:val="Normal"/>
+              <w:spacing w:lineRule="auto" w:line="240" w:before="0" w:after="0"/>
+              <w:rPr/>
+            </w:pPr>
+            <w:r>
+              <w:rPr/>
+            </w:r>
+          </w:p>
         </w:tc>
         <w:tc>
           <w:tcPr>
             <w:tcW w:w="1795" w:type="dxa"/>
-          </w:tcPr>
-          <w:p/>
+            <w:tcBorders/>
+            <w:shd w:fill="auto" w:val="clear"/>
+            <w:tcMar>
+              <w:left w:w="108" w:type="dxa"/>
+            </w:tcMar>
+          </w:tcPr>
+          <w:p>
+            <w:pPr>
+              <w:pStyle w:val="Normal"/>
+              <w:spacing w:lineRule="auto" w:line="240" w:before="0" w:after="0"/>
+              <w:rPr/>
+            </w:pPr>
+            <w:r>
+              <w:rPr/>
+            </w:r>
+          </w:p>
         </w:tc>
       </w:tr>
     </w:tbl>
     <w:p>
       <w:pPr>
+        <w:pStyle w:val="Normal"/>
+        <w:rPr>
+          <w:b/>
+          <w:b/>
+        </w:rPr>
+      </w:pPr>
+      <w:r>
         <w:rPr>
           <w:b/>
         </w:rPr>
-      </w:pPr>
+      </w:r>
     </w:p>
     <w:p>
       <w:pPr>
+        <w:pStyle w:val="Normal"/>
+        <w:spacing w:before="0" w:after="160"/>
         <w:rPr>
-          <w:b/>
+          <w:rFonts w:ascii="Menlo;Consolas;Monaco;monospace" w:hAnsi="Menlo;Consolas;Monaco;monospace"/>
+          <w:b w:val="false"/>
+          <w:i w:val="false"/>
+          <w:caps w:val="false"/>
+          <w:smallCaps w:val="false"/>
+          <w:color w:val="839496"/>
+          <w:spacing w:val="0"/>
+          <w:sz w:val="21"/>
         </w:rPr>
       </w:pPr>
+      <w:r>
+        <w:rPr>
+          <w:rFonts w:ascii="Menlo;Consolas;Monaco;monospace" w:hAnsi="Menlo;Consolas;Monaco;monospace"/>
+          <w:b w:val="false"/>
+          <w:i w:val="false"/>
+          <w:caps w:val="false"/>
+          <w:smallCaps w:val="false"/>
+          <w:color w:val="839496"/>
+          <w:spacing w:val="0"/>
+          <w:sz w:val="21"/>
+        </w:rPr>
+        <w:t>programmers: jun, pablo, brian, pedro working as a 4-man team (4-way pair programming) additional test logic: CollageBuilderTests.java original owner: jun/pablo CollageManagerTests.java original owner: jun/pablo DeleteCollageServletTests.java original owner: brian/pedro bug fixes / test corrections: CollageBuilder.java - ensure that max greater than min original owner: jun/pablo CollageManager.java - add check to make sure there are collages before deleting original owner: jun/pablo fixed black box tests to redirect to 8444 (https port) instead of 8080 original owner: brian/pedro fixed black box collage build timing to allow for slow internet connection Refactoring: CollageManager.java - removing print statements that lowered our coverage and cluttered console LoginServlet.java - removed dead code (was checking for an impossible case) as well as removing print statements (like CollageManager.java) ImageSourcer.java - changed inline string to static final variable string to facilitate testing (as per CP suggestion) sha: 3473474b20e2a324ac82ef53b74ea718a688150b</w:t>
+      </w:r>
     </w:p>
     <w:sectPr>
+      <w:type w:val="nextPage"/>
       <w:pgSz w:w="12240" w:h="15840"/>
-      <w:pgMar w:top="1440" w:right="1440" w:bottom="1440" w:left="1440" w:header="720" w:footer="720" w:gutter="0"/>
-      <w:cols w:space="720"/>
-      <w:docGrid w:linePitch="360"/>
+      <w:pgMar w:left="1440" w:right="1440" w:header="0" w:top="1440" w:footer="0" w:bottom="1440" w:gutter="0"/>
+      <w:pgNumType w:fmt="decimal"/>
+      <w:formProt w:val="false"/>
+      <w:textDirection w:val="lrTb"/>
+      <w:docGrid w:type="default" w:linePitch="360" w:charSpace="4096"/>
     </w:sectPr>
   </w:body>
 </w:document>
 </file>
 
 <file path=word/styles.xml><?xml version="1.0" encoding="utf-8"?>
-<w:styles xmlns:mc="http://schemas.openxmlformats.org/markup-compatibility/2006" xmlns:r="http://schemas.openxmlformats.org/officeDocument/2006/relationships" xmlns:w="http://schemas.openxmlformats.org/wordprocessingml/2006/main" xmlns:w14="http://schemas.microsoft.com/office/word/2010/wordml" xmlns:w15="http://schemas.microsoft.com/office/word/2012/wordml" xmlns:w16cid="http://schemas.microsoft.com/office/word/2016/wordml/cid" xmlns:w16se="http://schemas.microsoft.com/office/word/2015/wordml/symex" mc:Ignorable="w14 w15 w16se w16cid">
+<w:styles xmlns:w="http://schemas.openxmlformats.org/wordprocessingml/2006/main" xmlns:w14="http://schemas.microsoft.com/office/word/2010/wordml" xmlns:mc="http://schemas.openxmlformats.org/markup-compatibility/2006" mc:Ignorable="w14">
   <w:docDefaults>
     <w:rPrDefault>
       <w:rPr>
-        <w:rFonts w:asciiTheme="minorHAnsi" w:eastAsiaTheme="minorHAnsi" w:hAnsiTheme="minorHAnsi" w:cstheme="minorBidi"/>
+        <w:rFonts w:ascii="Calibri" w:hAnsi="Calibri" w:eastAsia="Calibri" w:cs="" w:asciiTheme="minorHAnsi" w:cstheme="minorBidi" w:eastAsiaTheme="minorHAnsi" w:hAnsiTheme="minorHAnsi"/>
         <w:sz w:val="22"/>
         <w:szCs w:val="22"/>
         <w:lang w:val="en-US" w:eastAsia="en-US" w:bidi="ar-SA"/>
       </w:rPr>
     </w:rPrDefault>
     <w:pPrDefault>
-      <w:pPr>
-        <w:spacing w:after="160" w:line="259" w:lineRule="auto"/>
-      </w:pPr>
+      <w:pPr/>
     </w:pPrDefault>
   </w:docDefaults>
   <w:latentStyles w:defLockedState="0" w:defUIPriority="99" w:defSemiHidden="0" w:defUnhideWhenUsed="0" w:defQFormat="0" w:count="375">
     <w:lsdException w:name="Normal" w:uiPriority="0" w:qFormat="1"/>
     <w:lsdException w:name="heading 1" w:uiPriority="9" w:qFormat="1"/>
-    <w:lsdException w:name="heading 2" w:semiHidden="1" w:uiPriority="9" w:unhideWhenUsed="1" w:qFormat="1"/>
-    <w:lsdException w:name="heading 3" w:semiHidden="1" w:uiPriority="9" w:unhideWhenUsed="1" w:qFormat="1"/>
-    <w:lsdException w:name="heading 4" w:semiHidden="1" w:uiPriority="9" w:unhideWhenUsed="1" w:qFormat="1"/>
-    <w:lsdException w:name="heading 5" w:semiHidden="1" w:uiPriority="9" w:unhideWhenUsed="1" w:qFormat="1"/>
-    <w:lsdException w:name="heading 6" w:semiHidden="1" w:uiPriority="9" w:unhideWhenUsed="1" w:qFormat="1"/>
-    <w:lsdException w:name="heading 7" w:semiHidden="1" w:uiPriority="9" w:unhideWhenUsed="1" w:qFormat="1"/>
-    <w:lsdException w:name="heading 8" w:semiHidden="1" w:uiPriority="9" w:unhideWhenUsed="1" w:qFormat="1"/>
-    <w:lsdException w:name="heading 9" w:semiHidden="1" w:uiPriority="9" w:unhideWhenUsed="1" w:qFormat="1"/>
+    <w:lsdException w:name="heading 2" w:uiPriority="9" w:semiHidden="1" w:unhideWhenUsed="1" w:qFormat="1"/>
+    <w:lsdException w:name="heading 3" w:uiPriority="9" w:semiHidden="1" w:unhideWhenUsed="1" w:qFormat="1"/>
+    <w:lsdException w:name="heading 4" w:uiPriority="9" w:semiHidden="1" w:unhideWhenUsed="1" w:qFormat="1"/>
+    <w:lsdException w:name="heading 5" w:uiPriority="9" w:semiHidden="1" w:unhideWhenUsed="1" w:qFormat="1"/>
+    <w:lsdException w:name="heading 6" w:uiPriority="9" w:semiHidden="1" w:unhideWhenUsed="1" w:qFormat="1"/>
+    <w:lsdException w:name="heading 7" w:uiPriority="9" w:semiHidden="1" w:unhideWhenUsed="1" w:qFormat="1"/>
+    <w:lsdException w:name="heading 8" w:uiPriority="9" w:semiHidden="1" w:unhideWhenUsed="1" w:qFormat="1"/>
+    <w:lsdException w:name="heading 9" w:uiPriority="9" w:semiHidden="1" w:unhideWhenUsed="1" w:qFormat="1"/>
     <w:lsdException w:name="index 1" w:semiHidden="1" w:unhideWhenUsed="1"/>
     <w:lsdException w:name="index 2" w:semiHidden="1" w:unhideWhenUsed="1"/>
     <w:lsdException w:name="index 3" w:semiHidden="1" w:unhideWhenUsed="1"/>
@@ -1300,22 +3043,22 @@
     <w:lsdException w:name="index 7" w:semiHidden="1" w:unhideWhenUsed="1"/>
     <w:lsdException w:name="index 8" w:semiHidden="1" w:unhideWhenUsed="1"/>
     <w:lsdException w:name="index 9" w:semiHidden="1" w:unhideWhenUsed="1"/>
-    <w:lsdException w:name="toc 1" w:semiHidden="1" w:uiPriority="39" w:unhideWhenUsed="1"/>
-    <w:lsdException w:name="toc 2" w:semiHidden="1" w:uiPriority="39" w:unhideWhenUsed="1"/>
-    <w:lsdException w:name="toc 3" w:semiHidden="1" w:uiPriority="39" w:unhideWhenUsed="1"/>
-    <w:lsdException w:name="toc 4" w:semiHidden="1" w:uiPriority="39" w:unhideWhenUsed="1"/>
-    <w:lsdException w:name="toc 5" w:semiHidden="1" w:uiPriority="39" w:unhideWhenUsed="1"/>
-    <w:lsdException w:name="toc 6" w:semiHidden="1" w:uiPriority="39" w:unhideWhenUsed="1"/>
-    <w:lsdException w:name="toc 7" w:semiHidden="1" w:uiPriority="39" w:unhideWhenUsed="1"/>
-    <w:lsdException w:name="toc 8" w:semiHidden="1" w:uiPriority="39" w:unhideWhenUsed="1"/>
-    <w:lsdException w:name="toc 9" w:semiHidden="1" w:uiPriority="39" w:unhideWhenUsed="1"/>
+    <w:lsdException w:name="toc 1" w:uiPriority="39" w:semiHidden="1" w:unhideWhenUsed="1"/>
+    <w:lsdException w:name="toc 2" w:uiPriority="39" w:semiHidden="1" w:unhideWhenUsed="1"/>
+    <w:lsdException w:name="toc 3" w:uiPriority="39" w:semiHidden="1" w:unhideWhenUsed="1"/>
+    <w:lsdException w:name="toc 4" w:uiPriority="39" w:semiHidden="1" w:unhideWhenUsed="1"/>
+    <w:lsdException w:name="toc 5" w:uiPriority="39" w:semiHidden="1" w:unhideWhenUsed="1"/>
+    <w:lsdException w:name="toc 6" w:uiPriority="39" w:semiHidden="1" w:unhideWhenUsed="1"/>
+    <w:lsdException w:name="toc 7" w:uiPriority="39" w:semiHidden="1" w:unhideWhenUsed="1"/>
+    <w:lsdException w:name="toc 8" w:uiPriority="39" w:semiHidden="1" w:unhideWhenUsed="1"/>
+    <w:lsdException w:name="toc 9" w:uiPriority="39" w:semiHidden="1" w:unhideWhenUsed="1"/>
     <w:lsdException w:name="Normal Indent" w:semiHidden="1" w:unhideWhenUsed="1"/>
     <w:lsdException w:name="footnote text" w:semiHidden="1" w:unhideWhenUsed="1"/>
     <w:lsdException w:name="annotation text" w:semiHidden="1" w:unhideWhenUsed="1"/>
     <w:lsdException w:name="header" w:semiHidden="1" w:unhideWhenUsed="1"/>
     <w:lsdException w:name="footer" w:semiHidden="1" w:unhideWhenUsed="1"/>
     <w:lsdException w:name="index heading" w:semiHidden="1" w:unhideWhenUsed="1"/>
-    <w:lsdException w:name="caption" w:semiHidden="1" w:uiPriority="35" w:unhideWhenUsed="1" w:qFormat="1"/>
+    <w:lsdException w:name="caption" w:uiPriority="35" w:semiHidden="1" w:unhideWhenUsed="1" w:qFormat="1"/>
     <w:lsdException w:name="table of figures" w:semiHidden="1" w:unhideWhenUsed="1"/>
     <w:lsdException w:name="envelope address" w:semiHidden="1" w:unhideWhenUsed="1"/>
     <w:lsdException w:name="envelope return" w:semiHidden="1" w:unhideWhenUsed="1"/>
@@ -1346,7 +3089,7 @@
     <w:lsdException w:name="Title" w:uiPriority="10" w:qFormat="1"/>
     <w:lsdException w:name="Closing" w:semiHidden="1" w:unhideWhenUsed="1"/>
     <w:lsdException w:name="Signature" w:semiHidden="1" w:unhideWhenUsed="1"/>
-    <w:lsdException w:name="Default Paragraph Font" w:semiHidden="1" w:uiPriority="1" w:unhideWhenUsed="1"/>
+    <w:lsdException w:name="Default Paragraph Font" w:uiPriority="1" w:semiHidden="1" w:unhideWhenUsed="1"/>
     <w:lsdException w:name="Body Text" w:semiHidden="1" w:unhideWhenUsed="1"/>
     <w:lsdException w:name="Body Text Indent" w:semiHidden="1" w:unhideWhenUsed="1"/>
     <w:lsdException w:name="List Continue" w:semiHidden="1" w:unhideWhenUsed="1"/>
@@ -1546,8 +3289,8 @@
     <w:lsdException w:name="Subtle Reference" w:uiPriority="31" w:qFormat="1"/>
     <w:lsdException w:name="Intense Reference" w:uiPriority="32" w:qFormat="1"/>
     <w:lsdException w:name="Book Title" w:uiPriority="33" w:qFormat="1"/>
-    <w:lsdException w:name="Bibliography" w:semiHidden="1" w:uiPriority="37" w:unhideWhenUsed="1"/>
-    <w:lsdException w:name="TOC Heading" w:semiHidden="1" w:uiPriority="39" w:unhideWhenUsed="1" w:qFormat="1"/>
+    <w:lsdException w:name="Bibliography" w:uiPriority="37" w:semiHidden="1" w:unhideWhenUsed="1"/>
+    <w:lsdException w:name="TOC Heading" w:uiPriority="39" w:semiHidden="1" w:unhideWhenUsed="1" w:qFormat="1"/>
     <w:lsdException w:name="Plain Table 1" w:uiPriority="41"/>
     <w:lsdException w:name="Plain Table 2" w:uiPriority="42"/>
     <w:lsdException w:name="Plain Table 3" w:uiPriority="43"/>
@@ -1657,15 +3400,96 @@
     <w:lsdException w:name="Hashtag" w:semiHidden="1" w:unhideWhenUsed="1"/>
     <w:lsdException w:name="Unresolved Mention" w:semiHidden="1" w:unhideWhenUsed="1"/>
   </w:latentStyles>
-  <w:style w:type="paragraph" w:default="1" w:styleId="Normal">
+  <w:style w:type="paragraph" w:styleId="Normal" w:default="1">
     <w:name w:val="Normal"/>
     <w:qFormat/>
+    <w:pPr>
+      <w:widowControl/>
+      <w:bidi w:val="0"/>
+      <w:spacing w:lineRule="auto" w:line="259" w:before="0" w:after="160"/>
+      <w:jc w:val="left"/>
+    </w:pPr>
+    <w:rPr>
+      <w:rFonts w:ascii="Calibri" w:hAnsi="Calibri" w:eastAsia="Calibri" w:cs="" w:asciiTheme="minorHAnsi" w:cstheme="minorBidi" w:eastAsiaTheme="minorHAnsi" w:hAnsiTheme="minorHAnsi"/>
+      <w:color w:val="auto"/>
+      <w:kern w:val="0"/>
+      <w:sz w:val="22"/>
+      <w:szCs w:val="22"/>
+      <w:lang w:val="en-US" w:eastAsia="en-US" w:bidi="ar-SA"/>
+    </w:rPr>
   </w:style>
-  <w:style w:type="character" w:default="1" w:styleId="DefaultParagraphFont">
+  <w:style w:type="character" w:styleId="DefaultParagraphFont" w:default="1">
     <w:name w:val="Default Paragraph Font"/>
     <w:uiPriority w:val="1"/>
     <w:semiHidden/>
     <w:unhideWhenUsed/>
+    <w:qFormat/>
+    <w:rPr/>
+  </w:style>
+  <w:style w:type="paragraph" w:styleId="Heading">
+    <w:name w:val="Heading"/>
+    <w:basedOn w:val="Normal"/>
+    <w:next w:val="TextBody"/>
+    <w:qFormat/>
+    <w:pPr>
+      <w:keepNext w:val="true"/>
+      <w:spacing w:before="240" w:after="120"/>
+    </w:pPr>
+    <w:rPr>
+      <w:rFonts w:ascii="Liberation Sans" w:hAnsi="Liberation Sans" w:eastAsia="Noto Sans CJK SC Regular" w:cs="Lohit Devanagari"/>
+      <w:sz w:val="28"/>
+      <w:szCs w:val="28"/>
+    </w:rPr>
+  </w:style>
+  <w:style w:type="paragraph" w:styleId="TextBody">
+    <w:name w:val="Body Text"/>
+    <w:basedOn w:val="Normal"/>
+    <w:pPr>
+      <w:spacing w:lineRule="auto" w:line="288" w:before="0" w:after="140"/>
+    </w:pPr>
+    <w:rPr/>
+  </w:style>
+  <w:style w:type="paragraph" w:styleId="List">
+    <w:name w:val="List"/>
+    <w:basedOn w:val="TextBody"/>
+    <w:pPr/>
+    <w:rPr>
+      <w:rFonts w:cs="Lohit Devanagari"/>
+    </w:rPr>
+  </w:style>
+  <w:style w:type="paragraph" w:styleId="Caption">
+    <w:name w:val="Caption"/>
+    <w:basedOn w:val="Normal"/>
+    <w:qFormat/>
+    <w:pPr>
+      <w:suppressLineNumbers/>
+      <w:spacing w:before="120" w:after="120"/>
+    </w:pPr>
+    <w:rPr>
+      <w:rFonts w:cs="Lohit Devanagari"/>
+      <w:i/>
+      <w:iCs/>
+      <w:sz w:val="24"/>
+      <w:szCs w:val="24"/>
+    </w:rPr>
+  </w:style>
+  <w:style w:type="paragraph" w:styleId="Index">
+    <w:name w:val="Index"/>
+    <w:basedOn w:val="Normal"/>
+    <w:qFormat/>
+    <w:pPr>
+      <w:suppressLineNumbers/>
+    </w:pPr>
+    <w:rPr>
+      <w:rFonts w:cs="Lohit Devanagari"/>
+    </w:rPr>
+  </w:style>
+  <w:style w:type="numbering" w:styleId="NoList" w:default="1">
+    <w:name w:val="No List"/>
+    <w:uiPriority w:val="99"/>
+    <w:semiHidden/>
+    <w:unhideWhenUsed/>
+    <w:qFormat/>
   </w:style>
   <w:style w:type="table" w:default="1" w:styleId="TableNormal">
     <w:name w:val="Normal Table"/>
@@ -1682,28 +3506,22 @@
       </w:tblCellMar>
     </w:tblPr>
   </w:style>
-  <w:style w:type="numbering" w:default="1" w:styleId="NoList">
-    <w:name w:val="No List"/>
-    <w:uiPriority w:val="99"/>
-    <w:semiHidden/>
-    <w:unhideWhenUsed/>
-  </w:style>
   <w:style w:type="table" w:styleId="TableGrid">
     <w:name w:val="Table Grid"/>
     <w:basedOn w:val="TableNormal"/>
     <w:uiPriority w:val="39"/>
-    <w:rsid w:val="00C677D0"/>
+    <w:rsid w:val="00c677d0"/>
     <w:pPr>
       <w:spacing w:after="0" w:line="240" w:lineRule="auto"/>
     </w:pPr>
     <w:tblPr>
       <w:tblBorders>
-        <w:top w:val="single" w:sz="4" w:space="0" w:color="auto"/>
-        <w:left w:val="single" w:sz="4" w:space="0" w:color="auto"/>
-        <w:bottom w:val="single" w:sz="4" w:space="0" w:color="auto"/>
-        <w:right w:val="single" w:sz="4" w:space="0" w:color="auto"/>
-        <w:insideH w:val="single" w:sz="4" w:space="0" w:color="auto"/>
-        <w:insideV w:val="single" w:sz="4" w:space="0" w:color="auto"/>
+        <w:top w:val="single" w:color="auto" w:sz="4" w:space="0"/>
+        <w:left w:val="single" w:color="auto" w:sz="4" w:space="0"/>
+        <w:bottom w:val="single" w:color="auto" w:sz="4" w:space="0"/>
+        <w:right w:val="single" w:color="auto" w:sz="4" w:space="0"/>
+        <w:insideH w:val="single" w:color="auto" w:sz="4" w:space="0"/>
+        <w:insideV w:val="single" w:color="auto" w:sz="4" w:space="0"/>
       </w:tblBorders>
     </w:tblPr>
   </w:style>
@@ -1711,7 +3529,7 @@
     <w:name w:val="Grid Table 1 Light"/>
     <w:basedOn w:val="TableNormal"/>
     <w:uiPriority w:val="46"/>
-    <w:rsid w:val="00C677D0"/>
+    <w:rsid w:val="00c677d0"/>
     <w:pPr>
       <w:spacing w:after="0" w:line="240" w:lineRule="auto"/>
     </w:pPr>
@@ -1719,12 +3537,12 @@
       <w:tblStyleRowBandSize w:val="1"/>
       <w:tblStyleColBandSize w:val="1"/>
       <w:tblBorders>
-        <w:top w:val="single" w:sz="4" w:space="0" w:color="999999" w:themeColor="text1" w:themeTint="66"/>
-        <w:left w:val="single" w:sz="4" w:space="0" w:color="999999" w:themeColor="text1" w:themeTint="66"/>
-        <w:bottom w:val="single" w:sz="4" w:space="0" w:color="999999" w:themeColor="text1" w:themeTint="66"/>
-        <w:right w:val="single" w:sz="4" w:space="0" w:color="999999" w:themeColor="text1" w:themeTint="66"/>
-        <w:insideH w:val="single" w:sz="4" w:space="0" w:color="999999" w:themeColor="text1" w:themeTint="66"/>
-        <w:insideV w:val="single" w:sz="4" w:space="0" w:color="999999" w:themeColor="text1" w:themeTint="66"/>
+        <w:top w:val="single" w:color="999999" w:themeColor="text1" w:themeTint="66" w:sz="4" w:space="0"/>
+        <w:left w:val="single" w:color="999999" w:themeColor="text1" w:themeTint="66" w:sz="4" w:space="0"/>
+        <w:bottom w:val="single" w:color="999999" w:themeColor="text1" w:themeTint="66" w:sz="4" w:space="0"/>
+        <w:right w:val="single" w:color="999999" w:themeColor="text1" w:themeTint="66" w:sz="4" w:space="0"/>
+        <w:insideH w:val="single" w:color="999999" w:themeColor="text1" w:themeTint="66" w:sz="4" w:space="0"/>
+        <w:insideV w:val="single" w:color="999999" w:themeColor="text1" w:themeTint="66" w:sz="4" w:space="0"/>
       </w:tblBorders>
     </w:tblPr>
     <w:tblStylePr w:type="firstRow">
@@ -1735,7 +3553,7 @@
       <w:tblPr/>
       <w:tcPr>
         <w:tcBorders>
-          <w:bottom w:val="single" w:sz="12" w:space="0" w:color="666666" w:themeColor="text1" w:themeTint="99"/>
+          <w:bottom w:val="single" w:color="666666" w:themeColor="text1" w:sz="12" w:space="0"/>
         </w:tcBorders>
       </w:tcPr>
     </w:tblStylePr>
@@ -1747,7 +3565,7 @@
       <w:tblPr/>
       <w:tcPr>
         <w:tcBorders>
-          <w:top w:val="double" w:sz="2" w:space="0" w:color="666666" w:themeColor="text1" w:themeTint="99"/>
+          <w:top w:val="double" w:color="666666" w:themeColor="text1" w:sz="2" w:space="0"/>
         </w:tcBorders>
       </w:tcPr>
     </w:tblStylePr>
@@ -1756,12 +3574,14 @@
         <w:b/>
         <w:bCs/>
       </w:rPr>
+      <w:tblPr/>
     </w:tblStylePr>
     <w:tblStylePr w:type="lastCol">
       <w:rPr>
         <w:b/>
         <w:bCs/>
       </w:rPr>
+      <w:tblPr/>
     </w:tblStylePr>
   </w:style>
 </w:styles>

</xml_diff>